<commit_message>
Briefing Pkg Review 1
</commit_message>
<xml_diff>
--- a/docs/gf_legal/contracts/_dev/Bedrock Technical Project Charter 6-23-2020 CLEAN.docx
+++ b/docs/gf_legal/contracts/_dev/Bedrock Technical Project Charter 6-23-2020 CLEAN.docx
@@ -21,8 +21,19 @@
           <w:sz w:val="52"/>
           <w:szCs w:val="52"/>
         </w:rPr>
-        <w:t>Bedrock Consortium Project</w:t>
-      </w:r>
+        <w:t xml:space="preserve">Bedrock Consortium </w:t>
+      </w:r>
+      <w:del w:id="0" w:author="Dan Gisolfi" w:date="2020-06-25T11:31:00Z">
+        <w:r>
+          <w:rPr>
+            <w:rFonts w:ascii="Arial" w:hAnsi="Arial" w:cs="Arial"/>
+            <w:color w:val="000000"/>
+            <w:sz w:val="52"/>
+            <w:szCs w:val="52"/>
+          </w:rPr>
+          <w:delText>Project</w:delText>
+        </w:r>
+      </w:del>
     </w:p>
     <w:p>
       <w:pPr>
@@ -42,7 +53,36 @@
           <w:sz w:val="52"/>
           <w:szCs w:val="52"/>
         </w:rPr>
-        <w:t xml:space="preserve">Technical Charter </w:t>
+        <w:t xml:space="preserve">Technical </w:t>
+      </w:r>
+      <w:ins w:id="1" w:author="Dan Gisolfi" w:date="2020-06-25T11:31:00Z">
+        <w:r>
+          <w:rPr>
+            <w:rFonts w:ascii="Arial" w:hAnsi="Arial" w:cs="Arial"/>
+            <w:color w:val="000000"/>
+            <w:sz w:val="52"/>
+            <w:szCs w:val="52"/>
+          </w:rPr>
+          <w:t>Project</w:t>
+        </w:r>
+        <w:r>
+          <w:rPr>
+            <w:rFonts w:ascii="Arial" w:hAnsi="Arial" w:cs="Arial"/>
+            <w:color w:val="000000"/>
+            <w:sz w:val="52"/>
+            <w:szCs w:val="52"/>
+          </w:rPr>
+          <w:t xml:space="preserve"> </w:t>
+        </w:r>
+      </w:ins>
+      <w:r>
+        <w:rPr>
+          <w:rFonts w:ascii="Arial" w:hAnsi="Arial" w:cs="Arial"/>
+          <w:color w:val="000000"/>
+          <w:sz w:val="52"/>
+          <w:szCs w:val="52"/>
+        </w:rPr>
+        <w:t xml:space="preserve">Charter </w:t>
       </w:r>
     </w:p>
     <w:p>
@@ -242,7 +282,7 @@
           <w:szCs w:val="24"/>
         </w:rPr>
       </w:pPr>
-      <w:commentRangeStart w:id="0"/>
+      <w:commentRangeStart w:id="2"/>
       <w:r>
         <w:rPr>
           <w:b/>
@@ -266,9 +306,9 @@
         </w:rPr>
         <w:t>Charter (the “Charter”)</w:t>
       </w:r>
-      <w:commentRangeEnd w:id="0"/>
-      <w:r>
-        <w:commentReference w:id="0"/>
+      <w:commentRangeEnd w:id="2"/>
+      <w:r>
+        <w:commentReference w:id="2"/>
       </w:r>
     </w:p>
     <w:p>
@@ -312,7 +352,7 @@
         <w:rPr>
           <w:sz w:val="24"/>
           <w:szCs w:val="24"/>
-          <w:rPrChange w:id="1" w:author="Scott Nicholas" w:date="2020-06-23T15:23:00Z">
+          <w:rPrChange w:id="3" w:author="Scott Nicholas" w:date="2020-06-23T15:23:00Z">
             <w:rPr>
               <w:sz w:val="24"/>
               <w:szCs w:val="24"/>
@@ -322,23 +362,7 @@
         </w:rPr>
         <w:t xml:space="preserve">Bedrock </w:t>
       </w:r>
-      <w:del w:id="2" w:author="Scott Nicholas" w:date="2020-06-22T15:42:00Z">
-        <w:r>
-          <w:rPr>
-            <w:sz w:val="24"/>
-            <w:szCs w:val="24"/>
-            <w:rPrChange w:id="3" w:author="Scott Nicholas" w:date="2020-06-23T15:23:00Z">
-              <w:rPr>
-                <w:sz w:val="24"/>
-                <w:szCs w:val="24"/>
-                <w:highlight w:val="cyan"/>
-              </w:rPr>
-            </w:rPrChange>
-          </w:rPr>
-          <w:delText xml:space="preserve">Consortium </w:delText>
-        </w:r>
-      </w:del>
-      <w:ins w:id="4" w:author="Scott Nicholas" w:date="2020-06-22T15:42:00Z">
+      <w:del w:id="4" w:author="Scott Nicholas" w:date="2020-06-22T15:42:00Z">
         <w:r>
           <w:rPr>
             <w:sz w:val="24"/>
@@ -351,6 +375,22 @@
               </w:rPr>
             </w:rPrChange>
           </w:rPr>
+          <w:delText xml:space="preserve">Consortium </w:delText>
+        </w:r>
+      </w:del>
+      <w:ins w:id="6" w:author="Scott Nicholas" w:date="2020-06-22T15:42:00Z">
+        <w:r>
+          <w:rPr>
+            <w:sz w:val="24"/>
+            <w:szCs w:val="24"/>
+            <w:rPrChange w:id="7" w:author="Scott Nicholas" w:date="2020-06-23T15:23:00Z">
+              <w:rPr>
+                <w:sz w:val="24"/>
+                <w:szCs w:val="24"/>
+                <w:highlight w:val="cyan"/>
+              </w:rPr>
+            </w:rPrChange>
+          </w:rPr>
           <w:t xml:space="preserve">Technical </w:t>
         </w:r>
       </w:ins>
@@ -358,7 +398,7 @@
         <w:rPr>
           <w:sz w:val="24"/>
           <w:szCs w:val="24"/>
-          <w:rPrChange w:id="6" w:author="Scott Nicholas" w:date="2020-06-23T15:23:00Z">
+          <w:rPrChange w:id="8" w:author="Scott Nicholas" w:date="2020-06-23T15:23:00Z">
             <w:rPr>
               <w:sz w:val="24"/>
               <w:szCs w:val="24"/>
@@ -366,7 +406,29 @@
             </w:rPr>
           </w:rPrChange>
         </w:rPr>
-        <w:t>Project, a LF Network Projects</w:t>
+        <w:t xml:space="preserve">Project, a </w:t>
+      </w:r>
+      <w:commentRangeStart w:id="9"/>
+      <w:r>
+        <w:rPr>
+          <w:sz w:val="24"/>
+          <w:szCs w:val="24"/>
+          <w:rPrChange w:id="10" w:author="Scott Nicholas" w:date="2020-06-23T15:23:00Z">
+            <w:rPr>
+              <w:sz w:val="24"/>
+              <w:szCs w:val="24"/>
+              <w:highlight w:val="cyan"/>
+            </w:rPr>
+          </w:rPrChange>
+        </w:rPr>
+        <w:t>LF Network Projects</w:t>
+      </w:r>
+      <w:commentRangeEnd w:id="9"/>
+      <w:r>
+        <w:rPr>
+          <w:rStyle w:val="CommentReference"/>
+        </w:rPr>
+        <w:commentReference w:id="9"/>
       </w:r>
       <w:r>
         <w:rPr>
@@ -383,7 +445,7 @@
         </w:rPr>
         <w:t xml:space="preserve"> LLC</w:t>
       </w:r>
-      <w:del w:id="7" w:author="Scott Nicholas" w:date="2020-03-26T14:25:00Z">
+      <w:del w:id="11" w:author="Scott Nicholas" w:date="2020-03-26T14:25:00Z">
         <w:r>
           <w:rPr>
             <w:b/>
@@ -446,8 +508,8 @@
           <w:szCs w:val="24"/>
         </w:rPr>
       </w:pPr>
-      <w:bookmarkStart w:id="8" w:name="_gjdgxs" w:colFirst="0" w:colLast="0"/>
-      <w:bookmarkEnd w:id="8"/>
+      <w:bookmarkStart w:id="12" w:name="_gjdgxs" w:colFirst="0" w:colLast="0"/>
+      <w:bookmarkEnd w:id="12"/>
       <w:r>
         <w:rPr>
           <w:sz w:val="24"/>
@@ -455,12 +517,12 @@
         </w:rPr>
         <w:t xml:space="preserve">This Charter sets forth the responsibilities and procedures for technical contribution to, and oversight of, the </w:t>
       </w:r>
-      <w:ins w:id="9" w:author="Dan Gisolfi" w:date="2020-04-21T14:35:00Z">
-        <w:r>
-          <w:rPr>
-            <w:sz w:val="24"/>
-            <w:szCs w:val="24"/>
-            <w:rPrChange w:id="10" w:author="Scott Nicholas" w:date="2020-06-23T15:23:00Z">
+      <w:ins w:id="13" w:author="Dan Gisolfi" w:date="2020-04-21T14:35:00Z">
+        <w:r>
+          <w:rPr>
+            <w:sz w:val="24"/>
+            <w:szCs w:val="24"/>
+            <w:rPrChange w:id="14" w:author="Scott Nicholas" w:date="2020-06-23T15:23:00Z">
               <w:rPr>
                 <w:sz w:val="24"/>
                 <w:szCs w:val="24"/>
@@ -470,12 +532,12 @@
           </w:rPr>
           <w:t xml:space="preserve">Bedrock </w:t>
         </w:r>
-        <w:del w:id="11" w:author="Scott Nicholas" w:date="2020-06-22T15:42:00Z">
+        <w:del w:id="15" w:author="Scott Nicholas" w:date="2020-06-22T15:42:00Z">
           <w:r>
             <w:rPr>
               <w:sz w:val="24"/>
               <w:szCs w:val="24"/>
-              <w:rPrChange w:id="12" w:author="Scott Nicholas" w:date="2020-06-23T15:23:00Z">
+              <w:rPrChange w:id="16" w:author="Scott Nicholas" w:date="2020-06-23T15:23:00Z">
                 <w:rPr>
                   <w:sz w:val="24"/>
                   <w:szCs w:val="24"/>
@@ -487,12 +549,12 @@
           </w:r>
         </w:del>
       </w:ins>
-      <w:ins w:id="13" w:author="Scott Nicholas" w:date="2020-06-22T15:42:00Z">
-        <w:r>
-          <w:rPr>
-            <w:sz w:val="24"/>
-            <w:szCs w:val="24"/>
-            <w:rPrChange w:id="14" w:author="Scott Nicholas" w:date="2020-06-23T15:23:00Z">
+      <w:ins w:id="17" w:author="Scott Nicholas" w:date="2020-06-22T15:42:00Z">
+        <w:r>
+          <w:rPr>
+            <w:sz w:val="24"/>
+            <w:szCs w:val="24"/>
+            <w:rPrChange w:id="18" w:author="Scott Nicholas" w:date="2020-06-23T15:23:00Z">
               <w:rPr>
                 <w:sz w:val="24"/>
                 <w:szCs w:val="24"/>
@@ -503,12 +565,12 @@
           <w:t>Technical</w:t>
         </w:r>
       </w:ins>
-      <w:ins w:id="15" w:author="Dan Gisolfi" w:date="2020-04-21T14:35:00Z">
-        <w:r>
-          <w:rPr>
-            <w:sz w:val="24"/>
-            <w:szCs w:val="24"/>
-            <w:rPrChange w:id="16" w:author="Scott Nicholas" w:date="2020-06-23T15:23:00Z">
+      <w:ins w:id="19" w:author="Dan Gisolfi" w:date="2020-04-21T14:35:00Z">
+        <w:r>
+          <w:rPr>
+            <w:sz w:val="24"/>
+            <w:szCs w:val="24"/>
+            <w:rPrChange w:id="20" w:author="Scott Nicholas" w:date="2020-06-23T15:23:00Z">
               <w:rPr>
                 <w:sz w:val="24"/>
                 <w:szCs w:val="24"/>
@@ -523,7 +585,7 @@
             <w:b/>
             <w:sz w:val="24"/>
             <w:szCs w:val="24"/>
-            <w:rPrChange w:id="17" w:author="Scott Nicholas" w:date="2020-06-23T15:23:00Z">
+            <w:rPrChange w:id="21" w:author="Scott Nicholas" w:date="2020-06-23T15:23:00Z">
               <w:rPr>
                 <w:b/>
                 <w:sz w:val="24"/>
@@ -535,13 +597,13 @@
           <w:t xml:space="preserve"> </w:t>
         </w:r>
       </w:ins>
-      <w:del w:id="18" w:author="Dan Gisolfi" w:date="2020-04-21T14:35:00Z">
+      <w:del w:id="22" w:author="Dan Gisolfi" w:date="2020-04-21T14:35:00Z">
         <w:r>
           <w:rPr>
             <w:b/>
             <w:sz w:val="24"/>
             <w:szCs w:val="24"/>
-            <w:rPrChange w:id="19" w:author="Scott Nicholas" w:date="2020-06-23T15:23:00Z">
+            <w:rPrChange w:id="23" w:author="Scott Nicholas" w:date="2020-06-23T15:23:00Z">
               <w:rPr>
                 <w:b/>
                 <w:sz w:val="24"/>
@@ -553,14 +615,14 @@
           <w:delText>[[Network Name]</w:delText>
         </w:r>
       </w:del>
-      <w:ins w:id="20" w:author="Scott Nicholas" w:date="2020-03-26T14:26:00Z">
-        <w:del w:id="21" w:author="Dan Gisolfi" w:date="2020-04-21T14:35:00Z">
+      <w:ins w:id="24" w:author="Scott Nicholas" w:date="2020-03-26T14:26:00Z">
+        <w:del w:id="25" w:author="Dan Gisolfi" w:date="2020-04-21T14:35:00Z">
           <w:r>
             <w:rPr>
               <w:b/>
               <w:sz w:val="24"/>
               <w:szCs w:val="24"/>
-              <w:rPrChange w:id="22" w:author="Scott Nicholas" w:date="2020-06-23T15:23:00Z">
+              <w:rPrChange w:id="26" w:author="Scott Nicholas" w:date="2020-06-23T15:23:00Z">
                 <w:rPr>
                   <w:b/>
                   <w:sz w:val="24"/>
@@ -573,13 +635,13 @@
           </w:r>
         </w:del>
       </w:ins>
-      <w:del w:id="23" w:author="Dan Gisolfi" w:date="2020-04-21T14:35:00Z">
+      <w:del w:id="27" w:author="Dan Gisolfi" w:date="2020-04-21T14:35:00Z">
         <w:r>
           <w:rPr>
             <w:b/>
             <w:sz w:val="24"/>
             <w:szCs w:val="24"/>
-            <w:rPrChange w:id="24" w:author="Scott Nicholas" w:date="2020-06-23T15:23:00Z">
+            <w:rPrChange w:id="28" w:author="Scott Nicholas" w:date="2020-06-23T15:23:00Z">
               <w:rPr>
                 <w:b/>
                 <w:sz w:val="24"/>
@@ -599,7 +661,7 @@
           <w:delText xml:space="preserve"> </w:delText>
         </w:r>
       </w:del>
-      <w:del w:id="25" w:author="Dan Gisolfi" w:date="2020-04-21T14:36:00Z">
+      <w:del w:id="29" w:author="Dan Gisolfi" w:date="2020-04-21T14:36:00Z">
         <w:r>
           <w:rPr>
             <w:sz w:val="24"/>
@@ -615,12 +677,12 @@
         </w:rPr>
         <w:t xml:space="preserve">, which has been established as </w:t>
       </w:r>
-      <w:ins w:id="26" w:author="Dan Gisolfi" w:date="2020-04-21T14:36:00Z">
-        <w:r>
-          <w:rPr>
-            <w:sz w:val="24"/>
-            <w:szCs w:val="24"/>
-            <w:rPrChange w:id="27" w:author="Scott Nicholas" w:date="2020-06-23T15:23:00Z">
+      <w:ins w:id="30" w:author="Dan Gisolfi" w:date="2020-04-21T14:36:00Z">
+        <w:r>
+          <w:rPr>
+            <w:sz w:val="24"/>
+            <w:szCs w:val="24"/>
+            <w:rPrChange w:id="31" w:author="Scott Nicholas" w:date="2020-06-23T15:23:00Z">
               <w:rPr>
                 <w:sz w:val="24"/>
                 <w:szCs w:val="24"/>
@@ -630,12 +692,12 @@
           </w:rPr>
           <w:t xml:space="preserve">Bedrock </w:t>
         </w:r>
-        <w:del w:id="28" w:author="Scott Nicholas" w:date="2020-06-22T15:42:00Z">
+        <w:del w:id="32" w:author="Scott Nicholas" w:date="2020-06-22T15:42:00Z">
           <w:r>
             <w:rPr>
               <w:sz w:val="24"/>
               <w:szCs w:val="24"/>
-              <w:rPrChange w:id="29" w:author="Scott Nicholas" w:date="2020-06-23T15:23:00Z">
+              <w:rPrChange w:id="33" w:author="Scott Nicholas" w:date="2020-06-23T15:23:00Z">
                 <w:rPr>
                   <w:sz w:val="24"/>
                   <w:szCs w:val="24"/>
@@ -647,12 +709,12 @@
           </w:r>
         </w:del>
       </w:ins>
-      <w:ins w:id="30" w:author="Scott Nicholas" w:date="2020-06-22T15:42:00Z">
-        <w:r>
-          <w:rPr>
-            <w:sz w:val="24"/>
-            <w:szCs w:val="24"/>
-            <w:rPrChange w:id="31" w:author="Scott Nicholas" w:date="2020-06-23T15:23:00Z">
+      <w:ins w:id="34" w:author="Scott Nicholas" w:date="2020-06-22T15:42:00Z">
+        <w:r>
+          <w:rPr>
+            <w:sz w:val="24"/>
+            <w:szCs w:val="24"/>
+            <w:rPrChange w:id="35" w:author="Scott Nicholas" w:date="2020-06-23T15:23:00Z">
               <w:rPr>
                 <w:sz w:val="24"/>
                 <w:szCs w:val="24"/>
@@ -663,12 +725,12 @@
           <w:t>Technical</w:t>
         </w:r>
       </w:ins>
-      <w:ins w:id="32" w:author="Dan Gisolfi" w:date="2020-04-21T14:36:00Z">
-        <w:r>
-          <w:rPr>
-            <w:sz w:val="24"/>
-            <w:szCs w:val="24"/>
-            <w:rPrChange w:id="33" w:author="Scott Nicholas" w:date="2020-06-23T15:23:00Z">
+      <w:ins w:id="36" w:author="Dan Gisolfi" w:date="2020-04-21T14:36:00Z">
+        <w:r>
+          <w:rPr>
+            <w:sz w:val="24"/>
+            <w:szCs w:val="24"/>
+            <w:rPrChange w:id="37" w:author="Scott Nicholas" w:date="2020-06-23T15:23:00Z">
               <w:rPr>
                 <w:sz w:val="24"/>
                 <w:szCs w:val="24"/>
@@ -679,13 +741,13 @@
           <w:t xml:space="preserve"> Project</w:t>
         </w:r>
       </w:ins>
-      <w:del w:id="34" w:author="Dan Gisolfi" w:date="2020-04-21T14:36:00Z">
+      <w:del w:id="38" w:author="Dan Gisolfi" w:date="2020-04-21T14:36:00Z">
         <w:r>
           <w:rPr>
             <w:b/>
             <w:sz w:val="24"/>
             <w:szCs w:val="24"/>
-            <w:rPrChange w:id="35" w:author="Scott Nicholas" w:date="2020-06-23T15:23:00Z">
+            <w:rPrChange w:id="39" w:author="Scott Nicholas" w:date="2020-06-23T15:23:00Z">
               <w:rPr>
                 <w:b/>
                 <w:sz w:val="24"/>
@@ -697,14 +759,14 @@
           <w:delText>[[Network Name]</w:delText>
         </w:r>
       </w:del>
-      <w:ins w:id="36" w:author="Scott Nicholas" w:date="2020-03-26T14:26:00Z">
-        <w:del w:id="37" w:author="Dan Gisolfi" w:date="2020-04-21T14:36:00Z">
+      <w:ins w:id="40" w:author="Scott Nicholas" w:date="2020-03-26T14:26:00Z">
+        <w:del w:id="41" w:author="Dan Gisolfi" w:date="2020-04-21T14:36:00Z">
           <w:r>
             <w:rPr>
               <w:b/>
               <w:sz w:val="24"/>
               <w:szCs w:val="24"/>
-              <w:rPrChange w:id="38" w:author="Scott Nicholas" w:date="2020-06-23T15:23:00Z">
+              <w:rPrChange w:id="42" w:author="Scott Nicholas" w:date="2020-06-23T15:23:00Z">
                 <w:rPr>
                   <w:b/>
                   <w:sz w:val="24"/>
@@ -717,13 +779,13 @@
           </w:r>
         </w:del>
       </w:ins>
-      <w:del w:id="39" w:author="Dan Gisolfi" w:date="2020-04-21T14:36:00Z">
+      <w:del w:id="43" w:author="Dan Gisolfi" w:date="2020-04-21T14:36:00Z">
         <w:r>
           <w:rPr>
             <w:b/>
             <w:sz w:val="24"/>
             <w:szCs w:val="24"/>
-            <w:rPrChange w:id="40" w:author="Scott Nicholas" w:date="2020-06-23T15:23:00Z">
+            <w:rPrChange w:id="44" w:author="Scott Nicholas" w:date="2020-06-23T15:23:00Z">
               <w:rPr>
                 <w:b/>
                 <w:sz w:val="24"/>
@@ -750,7 +812,7 @@
         </w:rPr>
         <w:t xml:space="preserve">a Series of </w:t>
       </w:r>
-      <w:ins w:id="41" w:author="Scott Nicholas" w:date="2020-03-26T14:25:00Z">
+      <w:ins w:id="45" w:author="Scott Nicholas" w:date="2020-03-26T14:25:00Z">
         <w:r>
           <w:rPr>
             <w:sz w:val="24"/>
@@ -766,7 +828,7 @@
         </w:rPr>
         <w:t xml:space="preserve">LF </w:t>
       </w:r>
-      <w:del w:id="42" w:author="Scott Nicholas" w:date="2020-06-23T15:23:00Z">
+      <w:del w:id="46" w:author="Scott Nicholas" w:date="2020-06-23T15:23:00Z">
         <w:r>
           <w:rPr>
             <w:sz w:val="24"/>
@@ -775,7 +837,7 @@
           <w:delText>Utility Networks</w:delText>
         </w:r>
       </w:del>
-      <w:ins w:id="43" w:author="Scott Nicholas" w:date="2020-06-23T15:23:00Z">
+      <w:ins w:id="47" w:author="Scott Nicholas" w:date="2020-06-23T15:23:00Z">
         <w:r>
           <w:rPr>
             <w:sz w:val="24"/>
@@ -791,7 +853,7 @@
         </w:rPr>
         <w:t>, LLC</w:t>
       </w:r>
-      <w:del w:id="44" w:author="Scott Nicholas" w:date="2020-03-26T14:25:00Z">
+      <w:del w:id="48" w:author="Scott Nicholas" w:date="2020-03-26T14:25:00Z">
         <w:r>
           <w:rPr>
             <w:sz w:val="24"/>
@@ -807,7 +869,7 @@
         </w:rPr>
         <w:t xml:space="preserve"> (the “Project”).  </w:t>
       </w:r>
-      <w:ins w:id="45" w:author="Scott Nicholas" w:date="2020-03-26T14:25:00Z">
+      <w:ins w:id="49" w:author="Scott Nicholas" w:date="2020-03-26T14:25:00Z">
         <w:r>
           <w:rPr>
             <w:sz w:val="24"/>
@@ -823,7 +885,7 @@
         </w:rPr>
         <w:t xml:space="preserve">LF </w:t>
       </w:r>
-      <w:del w:id="46" w:author="Scott Nicholas" w:date="2020-06-23T15:23:00Z">
+      <w:del w:id="50" w:author="Scott Nicholas" w:date="2020-06-23T15:23:00Z">
         <w:r>
           <w:rPr>
             <w:sz w:val="24"/>
@@ -832,7 +894,7 @@
           <w:delText>Utility Networks</w:delText>
         </w:r>
       </w:del>
-      <w:ins w:id="47" w:author="Scott Nicholas" w:date="2020-06-23T15:23:00Z">
+      <w:ins w:id="51" w:author="Scott Nicholas" w:date="2020-06-23T15:23:00Z">
         <w:r>
           <w:rPr>
             <w:sz w:val="24"/>
@@ -848,7 +910,7 @@
         </w:rPr>
         <w:t>, LLC</w:t>
       </w:r>
-      <w:del w:id="48" w:author="Scott Nicholas" w:date="2020-03-26T14:25:00Z">
+      <w:del w:id="52" w:author="Scott Nicholas" w:date="2020-03-26T14:25:00Z">
         <w:r>
           <w:rPr>
             <w:sz w:val="24"/>
@@ -864,7 +926,7 @@
         </w:rPr>
         <w:t xml:space="preserve"> (“</w:t>
       </w:r>
-      <w:del w:id="49" w:author="Scott Nicholas" w:date="2020-06-23T15:07:00Z">
+      <w:del w:id="53" w:author="Scott Nicholas" w:date="2020-06-23T15:07:00Z">
         <w:r>
           <w:rPr>
             <w:sz w:val="24"/>
@@ -873,7 +935,7 @@
           <w:delText>LFUN</w:delText>
         </w:r>
       </w:del>
-      <w:ins w:id="50" w:author="Scott Nicholas" w:date="2020-06-23T15:07:00Z">
+      <w:ins w:id="54" w:author="Scott Nicholas" w:date="2020-06-23T15:07:00Z">
         <w:r>
           <w:rPr>
             <w:sz w:val="24"/>
@@ -882,7 +944,7 @@
           <w:t>LF Projects</w:t>
         </w:r>
       </w:ins>
-      <w:del w:id="51" w:author="Scott Nicholas" w:date="2020-03-26T14:30:00Z">
+      <w:del w:id="55" w:author="Scott Nicholas" w:date="2020-03-26T14:30:00Z">
         <w:r>
           <w:rPr>
             <w:sz w:val="24"/>
@@ -956,7 +1018,7 @@
         </w:rPr>
         <w:t>The mission of the Project is to</w:t>
       </w:r>
-      <w:ins w:id="52" w:author="Scott Nicholas" w:date="2020-03-26T14:26:00Z">
+      <w:ins w:id="56" w:author="Scott Nicholas" w:date="2020-03-26T14:26:00Z">
         <w:r>
           <w:rPr>
             <w:rFonts w:ascii="Times New Roman" w:eastAsia="Times New Roman" w:hAnsi="Times New Roman" w:cs="Times New Roman"/>
@@ -966,7 +1028,7 @@
           </w:rPr>
           <w:t xml:space="preserve"> oversee open source assets and configuration decisions, advise on network and policy decisions </w:t>
         </w:r>
-        <w:del w:id="53" w:author="Dan Gisolfi" w:date="2020-04-21T14:37:00Z">
+        <w:del w:id="57" w:author="Dan Gisolfi" w:date="2020-04-21T14:37:00Z">
           <w:r>
             <w:rPr>
               <w:rFonts w:ascii="Times New Roman" w:eastAsia="Times New Roman" w:hAnsi="Times New Roman" w:cs="Times New Roman"/>
@@ -978,7 +1040,7 @@
           </w:r>
         </w:del>
       </w:ins>
-      <w:del w:id="54" w:author="Dan Gisolfi" w:date="2020-04-21T14:37:00Z">
+      <w:del w:id="58" w:author="Dan Gisolfi" w:date="2020-04-21T14:37:00Z">
         <w:r>
           <w:rPr>
             <w:rFonts w:ascii="Times New Roman" w:eastAsia="Times New Roman" w:hAnsi="Times New Roman" w:cs="Times New Roman"/>
@@ -993,7 +1055,7 @@
             <w:rFonts w:ascii="Times New Roman" w:eastAsia="Times New Roman" w:hAnsi="Times New Roman" w:cs="Times New Roman"/>
             <w:sz w:val="24"/>
             <w:szCs w:val="24"/>
-            <w:rPrChange w:id="55" w:author="Scott Nicholas" w:date="2020-06-23T15:23:00Z">
+            <w:rPrChange w:id="59" w:author="Scott Nicholas" w:date="2020-06-23T15:23:00Z">
               <w:rPr>
                 <w:rFonts w:ascii="Times New Roman" w:eastAsia="Times New Roman" w:hAnsi="Times New Roman" w:cs="Times New Roman"/>
                 <w:sz w:val="24"/>
@@ -1013,7 +1075,7 @@
           <w:delText>.</w:delText>
         </w:r>
       </w:del>
-      <w:ins w:id="56" w:author="Dan Gisolfi" w:date="2020-04-21T14:37:00Z">
+      <w:ins w:id="60" w:author="Dan Gisolfi" w:date="2020-04-21T14:37:00Z">
         <w:r>
           <w:rPr>
             <w:rFonts w:ascii="Times New Roman" w:eastAsia="Times New Roman" w:hAnsi="Times New Roman" w:cs="Times New Roman"/>
@@ -1024,7 +1086,7 @@
           <w:t xml:space="preserve">associated with the </w:t>
         </w:r>
       </w:ins>
-      <w:ins w:id="57" w:author="Scott Nicholas" w:date="2020-06-22T15:42:00Z">
+      <w:ins w:id="61" w:author="Scott Nicholas" w:date="2020-06-22T15:42:00Z">
         <w:r>
           <w:rPr>
             <w:rFonts w:ascii="Times New Roman" w:eastAsia="Times New Roman" w:hAnsi="Times New Roman" w:cs="Times New Roman"/>
@@ -1035,8 +1097,8 @@
           <w:t>s</w:t>
         </w:r>
       </w:ins>
-      <w:ins w:id="58" w:author="Dan Gisolfi" w:date="2020-04-21T14:37:00Z">
-        <w:del w:id="59" w:author="Scott Nicholas" w:date="2020-06-22T15:42:00Z">
+      <w:ins w:id="62" w:author="Dan Gisolfi" w:date="2020-04-21T14:37:00Z">
+        <w:del w:id="63" w:author="Scott Nicholas" w:date="2020-06-22T15:42:00Z">
           <w:r>
             <w:rPr>
               <w:rFonts w:ascii="Times New Roman" w:eastAsia="Times New Roman" w:hAnsi="Times New Roman" w:cs="Times New Roman"/>
@@ -1056,7 +1118,7 @@
           </w:rPr>
           <w:t xml:space="preserve">pecifications, code and governance frameworks pertinent to the </w:t>
         </w:r>
-        <w:del w:id="60" w:author="Scott Nicholas" w:date="2020-06-22T15:43:00Z">
+        <w:del w:id="64" w:author="Scott Nicholas" w:date="2020-06-22T15:43:00Z">
           <w:r>
             <w:rPr>
               <w:rFonts w:ascii="Times New Roman" w:eastAsia="Times New Roman" w:hAnsi="Times New Roman" w:cs="Times New Roman"/>
@@ -1067,7 +1129,7 @@
             <w:delText xml:space="preserve">Bedrock </w:delText>
           </w:r>
         </w:del>
-        <w:del w:id="61" w:author="Scott Nicholas" w:date="2020-06-22T15:42:00Z">
+        <w:del w:id="65" w:author="Scott Nicholas" w:date="2020-06-22T15:42:00Z">
           <w:r>
             <w:rPr>
               <w:rFonts w:ascii="Times New Roman" w:eastAsia="Times New Roman" w:hAnsi="Times New Roman" w:cs="Times New Roman"/>
@@ -1079,8 +1141,8 @@
           </w:r>
         </w:del>
       </w:ins>
-      <w:ins w:id="62" w:author="Dan Gisolfi" w:date="2020-04-21T14:38:00Z">
-        <w:del w:id="63" w:author="Scott Nicholas" w:date="2020-06-22T15:42:00Z">
+      <w:ins w:id="66" w:author="Dan Gisolfi" w:date="2020-04-21T14:38:00Z">
+        <w:del w:id="67" w:author="Scott Nicholas" w:date="2020-06-22T15:42:00Z">
           <w:r>
             <w:rPr>
               <w:rFonts w:ascii="Times New Roman" w:eastAsia="Times New Roman" w:hAnsi="Times New Roman" w:cs="Times New Roman"/>
@@ -1091,7 +1153,7 @@
             <w:delText>rtium Community</w:delText>
           </w:r>
         </w:del>
-        <w:del w:id="64" w:author="Scott Nicholas" w:date="2020-06-22T15:43:00Z">
+        <w:del w:id="68" w:author="Scott Nicholas" w:date="2020-06-22T15:43:00Z">
           <w:r>
             <w:rPr>
               <w:rFonts w:ascii="Times New Roman" w:eastAsia="Times New Roman" w:hAnsi="Times New Roman" w:cs="Times New Roman"/>
@@ -1103,8 +1165,8 @@
           </w:r>
         </w:del>
       </w:ins>
-      <w:ins w:id="65" w:author="Dan Gisolfi" w:date="2020-04-22T15:19:00Z">
-        <w:del w:id="66" w:author="Scott Nicholas" w:date="2020-06-22T15:43:00Z">
+      <w:ins w:id="69" w:author="Dan Gisolfi" w:date="2020-04-22T15:19:00Z">
+        <w:del w:id="70" w:author="Scott Nicholas" w:date="2020-06-22T15:43:00Z">
           <w:r>
             <w:rPr>
               <w:rFonts w:ascii="Times New Roman" w:eastAsia="Times New Roman" w:hAnsi="Times New Roman" w:cs="Times New Roman"/>
@@ -1116,8 +1178,8 @@
           </w:r>
         </w:del>
       </w:ins>
-      <w:ins w:id="67" w:author="Dan Gisolfi" w:date="2020-04-21T14:38:00Z">
-        <w:del w:id="68" w:author="Scott Nicholas" w:date="2020-06-22T15:43:00Z">
+      <w:ins w:id="71" w:author="Dan Gisolfi" w:date="2020-04-21T14:38:00Z">
+        <w:del w:id="72" w:author="Scott Nicholas" w:date="2020-06-22T15:43:00Z">
           <w:r>
             <w:rPr>
               <w:rFonts w:ascii="Times New Roman" w:eastAsia="Times New Roman" w:hAnsi="Times New Roman" w:cs="Times New Roman"/>
@@ -1129,7 +1191,7 @@
           </w:r>
         </w:del>
       </w:ins>
-      <w:ins w:id="69" w:author="Scott Nicholas" w:date="2020-06-22T15:43:00Z">
+      <w:ins w:id="73" w:author="Scott Nicholas" w:date="2020-06-22T15:43:00Z">
         <w:r>
           <w:rPr>
             <w:rFonts w:ascii="Times New Roman" w:eastAsia="Times New Roman" w:hAnsi="Times New Roman" w:cs="Times New Roman"/>
@@ -1140,7 +1202,7 @@
           <w:t>Bedrock Business Utility</w:t>
         </w:r>
       </w:ins>
-      <w:ins w:id="70" w:author="Dan Gisolfi" w:date="2020-04-21T14:38:00Z">
+      <w:ins w:id="74" w:author="Dan Gisolfi" w:date="2020-04-21T14:38:00Z">
         <w:r>
           <w:rPr>
             <w:rFonts w:ascii="Times New Roman" w:eastAsia="Times New Roman" w:hAnsi="Times New Roman" w:cs="Times New Roman"/>
@@ -1151,7 +1213,7 @@
           <w:t>.</w:t>
         </w:r>
       </w:ins>
-      <w:del w:id="71" w:author="Dan Gisolfi" w:date="2020-04-21T14:37:00Z">
+      <w:del w:id="75" w:author="Dan Gisolfi" w:date="2020-04-21T14:37:00Z">
         <w:r>
           <w:rPr>
             <w:rFonts w:ascii="Times New Roman" w:eastAsia="Times New Roman" w:hAnsi="Times New Roman" w:cs="Times New Roman"/>
@@ -1188,7 +1250,7 @@
         </w:rPr>
         <w:t xml:space="preserve">The scope of the Project includes collaborative development </w:t>
       </w:r>
-      <w:ins w:id="72" w:author="Scott Nicholas" w:date="2020-03-26T14:28:00Z">
+      <w:ins w:id="76" w:author="Scott Nicholas" w:date="2020-03-26T14:28:00Z">
         <w:r>
           <w:rPr>
             <w:rFonts w:ascii="Times New Roman" w:eastAsia="Times New Roman" w:hAnsi="Times New Roman" w:cs="Times New Roman"/>
@@ -1199,7 +1261,7 @@
           <w:t xml:space="preserve">under the licenses of the Project </w:t>
         </w:r>
       </w:ins>
-      <w:del w:id="73" w:author="Scott Nicholas" w:date="2020-03-26T14:28:00Z">
+      <w:del w:id="77" w:author="Scott Nicholas" w:date="2020-03-26T14:28:00Z">
         <w:r>
           <w:rPr>
             <w:rFonts w:ascii="Times New Roman" w:eastAsia="Times New Roman" w:hAnsi="Times New Roman" w:cs="Times New Roman"/>
@@ -1279,7 +1341,7 @@
         </w:rPr>
         <w:t xml:space="preserve">The Technical Steering Committee (the “TSC”) will be responsible for all technical oversight of the </w:t>
       </w:r>
-      <w:del w:id="74" w:author="Scott Nicholas" w:date="2020-03-26T14:31:00Z">
+      <w:del w:id="78" w:author="Scott Nicholas" w:date="2020-03-26T14:31:00Z">
         <w:r>
           <w:rPr>
             <w:rFonts w:ascii="Times New Roman" w:eastAsia="Times New Roman" w:hAnsi="Times New Roman" w:cs="Times New Roman"/>
@@ -1310,14 +1372,14 @@
         </w:numPr>
         <w:spacing w:before="0"/>
         <w:rPr>
-          <w:ins w:id="75" w:author="Scott Nicholas" w:date="2020-06-22T15:44:00Z"/>
+          <w:ins w:id="79" w:author="Scott Nicholas" w:date="2020-06-22T15:44:00Z"/>
           <w:rFonts w:ascii="Times New Roman" w:eastAsia="Times New Roman" w:hAnsi="Times New Roman" w:cs="Times New Roman"/>
           <w:b w:val="0"/>
           <w:sz w:val="24"/>
           <w:szCs w:val="24"/>
         </w:rPr>
       </w:pPr>
-      <w:ins w:id="76" w:author="Scott Nicholas" w:date="2020-06-22T15:43:00Z">
+      <w:ins w:id="80" w:author="Scott Nicholas" w:date="2020-06-22T15:43:00Z">
         <w:r>
           <w:rPr>
             <w:rFonts w:ascii="Times New Roman" w:eastAsia="Times New Roman" w:hAnsi="Times New Roman" w:cs="Times New Roman"/>
@@ -1328,7 +1390,7 @@
           <w:t>At inception of the Project, the composition of the TSC will be as follows: one voting rep</w:t>
         </w:r>
       </w:ins>
-      <w:ins w:id="77" w:author="Scott Nicholas" w:date="2020-06-22T15:44:00Z">
+      <w:ins w:id="81" w:author="Scott Nicholas" w:date="2020-06-22T15:44:00Z">
         <w:r>
           <w:rPr>
             <w:rFonts w:ascii="Times New Roman" w:eastAsia="Times New Roman" w:hAnsi="Times New Roman" w:cs="Times New Roman"/>
@@ -1339,8 +1401,8 @@
           <w:t>resentative from each Governing Member of the Bedrock Consortium, a directed fund of the Linux Foundation (the “Consortium”).  T</w:t>
         </w:r>
       </w:ins>
-      <w:commentRangeStart w:id="78"/>
-      <w:del w:id="79" w:author="Scott Nicholas" w:date="2020-06-22T15:44:00Z">
+      <w:commentRangeStart w:id="82"/>
+      <w:del w:id="83" w:author="Scott Nicholas" w:date="2020-06-22T15:44:00Z">
         <w:r>
           <w:rPr>
             <w:rFonts w:ascii="Times New Roman" w:eastAsia="Times New Roman" w:hAnsi="Times New Roman" w:cs="Times New Roman"/>
@@ -1350,9 +1412,9 @@
           </w:rPr>
           <w:delText xml:space="preserve">The TSC voting members are initially the Project’s Committers. </w:delText>
         </w:r>
-        <w:commentRangeEnd w:id="78"/>
-        <w:r>
-          <w:commentReference w:id="78"/>
+        <w:commentRangeEnd w:id="82"/>
+        <w:r>
+          <w:commentReference w:id="82"/>
         </w:r>
         <w:r>
           <w:rPr>
@@ -1373,7 +1435,7 @@
         </w:rPr>
         <w:t>he Committers of the Project will be as set forth within the</w:t>
       </w:r>
-      <w:ins w:id="80" w:author="Scott Nicholas" w:date="2020-06-22T15:47:00Z">
+      <w:ins w:id="84" w:author="Scott Nicholas" w:date="2020-06-22T15:47:00Z">
         <w:r>
           <w:rPr>
             <w:rFonts w:ascii="Times New Roman" w:eastAsia="Times New Roman" w:hAnsi="Times New Roman" w:cs="Times New Roman"/>
@@ -1384,7 +1446,7 @@
           <w:t xml:space="preserve"> Project’s web site, repository or wiki. </w:t>
         </w:r>
       </w:ins>
-      <w:del w:id="81" w:author="Scott Nicholas" w:date="2020-06-22T15:47:00Z">
+      <w:del w:id="85" w:author="Scott Nicholas" w:date="2020-06-22T15:47:00Z">
         <w:r>
           <w:rPr>
             <w:rFonts w:ascii="Times New Roman" w:eastAsia="Times New Roman" w:hAnsi="Times New Roman" w:cs="Times New Roman"/>
@@ -1430,7 +1492,7 @@
         </w:rPr>
         <w:t xml:space="preserve">The TSC </w:t>
       </w:r>
-      <w:del w:id="82" w:author="Scott Nicholas" w:date="2020-06-22T15:45:00Z">
+      <w:del w:id="86" w:author="Scott Nicholas" w:date="2020-06-22T15:45:00Z">
         <w:r>
           <w:rPr>
             <w:rFonts w:ascii="Times New Roman" w:eastAsia="Times New Roman" w:hAnsi="Times New Roman" w:cs="Times New Roman"/>
@@ -1441,7 +1503,7 @@
           <w:delText xml:space="preserve">may </w:delText>
         </w:r>
       </w:del>
-      <w:ins w:id="83" w:author="Scott Nicholas" w:date="2020-06-22T15:45:00Z">
+      <w:ins w:id="87" w:author="Scott Nicholas" w:date="2020-06-22T15:45:00Z">
         <w:r>
           <w:rPr>
             <w:rFonts w:ascii="Times New Roman" w:eastAsia="Times New Roman" w:hAnsi="Times New Roman" w:cs="Times New Roman"/>
@@ -1461,7 +1523,7 @@
         </w:rPr>
         <w:t>choose an alternative approach for determining the voting members of the TSC</w:t>
       </w:r>
-      <w:ins w:id="84" w:author="Scott Nicholas" w:date="2020-06-22T15:45:00Z">
+      <w:ins w:id="88" w:author="Scott Nicholas" w:date="2020-06-22T15:45:00Z">
         <w:r>
           <w:rPr>
             <w:rFonts w:ascii="Times New Roman" w:eastAsia="Times New Roman" w:hAnsi="Times New Roman" w:cs="Times New Roman"/>
@@ -1472,7 +1534,7 @@
           <w:t xml:space="preserve">. </w:t>
         </w:r>
       </w:ins>
-      <w:ins w:id="85" w:author="Scott Nicholas" w:date="2020-06-22T15:46:00Z">
+      <w:ins w:id="89" w:author="Scott Nicholas" w:date="2020-06-22T15:46:00Z">
         <w:r>
           <w:rPr>
             <w:rFonts w:ascii="Times New Roman" w:eastAsia="Times New Roman" w:hAnsi="Times New Roman" w:cs="Times New Roman"/>
@@ -1483,7 +1545,7 @@
           <w:t xml:space="preserve"> </w:t>
         </w:r>
       </w:ins>
-      <w:del w:id="86" w:author="Scott Nicholas" w:date="2020-06-22T15:46:00Z">
+      <w:del w:id="90" w:author="Scott Nicholas" w:date="2020-06-22T15:46:00Z">
         <w:r>
           <w:rPr>
             <w:rFonts w:ascii="Times New Roman" w:eastAsia="Times New Roman" w:hAnsi="Times New Roman" w:cs="Times New Roman"/>
@@ -1494,7 +1556,7 @@
           <w:delText>, and a</w:delText>
         </w:r>
       </w:del>
-      <w:ins w:id="87" w:author="Scott Nicholas" w:date="2020-06-22T15:46:00Z">
+      <w:ins w:id="91" w:author="Scott Nicholas" w:date="2020-06-22T15:46:00Z">
         <w:r>
           <w:rPr>
             <w:rFonts w:ascii="Times New Roman" w:eastAsia="Times New Roman" w:hAnsi="Times New Roman" w:cs="Times New Roman"/>
@@ -1514,7 +1576,7 @@
         </w:rPr>
         <w:t xml:space="preserve">ny such alternative approach will be documented in the </w:t>
       </w:r>
-      <w:ins w:id="88" w:author="Scott Nicholas" w:date="2020-06-22T15:47:00Z">
+      <w:ins w:id="92" w:author="Scott Nicholas" w:date="2020-06-22T15:47:00Z">
         <w:r>
           <w:rPr>
             <w:rFonts w:ascii="Times New Roman" w:eastAsia="Times New Roman" w:hAnsi="Times New Roman" w:cs="Times New Roman"/>
@@ -1525,7 +1587,7 @@
           <w:t>Project’s web site, repository or wiki</w:t>
         </w:r>
       </w:ins>
-      <w:del w:id="89" w:author="Scott Nicholas" w:date="2020-06-22T15:47:00Z">
+      <w:del w:id="93" w:author="Scott Nicholas" w:date="2020-06-22T15:47:00Z">
         <w:r>
           <w:rPr>
             <w:rFonts w:ascii="Times New Roman" w:eastAsia="Times New Roman" w:hAnsi="Times New Roman" w:cs="Times New Roman"/>
@@ -1572,7 +1634,7 @@
         <w:lastRenderedPageBreak/>
         <w:t xml:space="preserve">TSC projects generally will involve Contributors and Committers. The TSC may adopt or modify roles so long as the roles are documented in the </w:t>
       </w:r>
-      <w:ins w:id="90" w:author="Scott Nicholas" w:date="2020-06-22T15:47:00Z">
+      <w:ins w:id="94" w:author="Scott Nicholas" w:date="2020-06-22T15:47:00Z">
         <w:r>
           <w:rPr>
             <w:rFonts w:ascii="Times New Roman" w:eastAsia="Times New Roman" w:hAnsi="Times New Roman" w:cs="Times New Roman"/>
@@ -1583,7 +1645,7 @@
           <w:t>Project’s web site, repository or wiki</w:t>
         </w:r>
       </w:ins>
-      <w:del w:id="91" w:author="Scott Nicholas" w:date="2020-06-22T15:47:00Z">
+      <w:del w:id="95" w:author="Scott Nicholas" w:date="2020-06-22T15:47:00Z">
         <w:r>
           <w:rPr>
             <w:rFonts w:ascii="Times New Roman" w:eastAsia="Times New Roman" w:hAnsi="Times New Roman" w:cs="Times New Roman"/>
@@ -1808,7 +1870,7 @@
         </w:rPr>
         <w:t xml:space="preserve">  </w:t>
       </w:r>
-      <w:del w:id="92" w:author="Scott Nicholas" w:date="2020-03-26T14:33:00Z">
+      <w:del w:id="96" w:author="Scott Nicholas" w:date="2020-03-26T14:33:00Z">
         <w:r>
           <w:rPr>
             <w:b/>
@@ -1824,7 +1886,7 @@
           <w:color w:val="000000"/>
           <w:sz w:val="24"/>
           <w:szCs w:val="24"/>
-          <w:rPrChange w:id="93" w:author="Scott Nicholas" w:date="2020-06-23T15:23:00Z">
+          <w:rPrChange w:id="97" w:author="Scott Nicholas" w:date="2020-06-23T15:23:00Z">
             <w:rPr>
               <w:b/>
               <w:color w:val="000000"/>
@@ -1835,13 +1897,13 @@
         </w:rPr>
         <w:t xml:space="preserve">The TSC Chair, or any other TSC member so designated by the TSC, will serve as the primary communication contact between the Project and </w:t>
       </w:r>
-      <w:del w:id="94" w:author="Scott Nicholas" w:date="2020-06-22T15:48:00Z">
+      <w:del w:id="98" w:author="Scott Nicholas" w:date="2020-06-22T15:48:00Z">
         <w:r>
           <w:rPr>
             <w:color w:val="000000"/>
             <w:sz w:val="24"/>
             <w:szCs w:val="24"/>
-            <w:rPrChange w:id="95" w:author="Scott Nicholas" w:date="2020-06-23T15:23:00Z">
+            <w:rPrChange w:id="99" w:author="Scott Nicholas" w:date="2020-06-23T15:23:00Z">
               <w:rPr>
                 <w:b/>
                 <w:color w:val="000000"/>
@@ -1857,7 +1919,7 @@
             <w:color w:val="000000"/>
             <w:sz w:val="24"/>
             <w:szCs w:val="24"/>
-            <w:rPrChange w:id="96" w:author="Scott Nicholas" w:date="2020-06-23T15:23:00Z">
+            <w:rPrChange w:id="100" w:author="Scott Nicholas" w:date="2020-06-23T15:23:00Z">
               <w:rPr>
                 <w:b/>
                 <w:color w:val="000000"/>
@@ -1874,7 +1936,7 @@
             <w:color w:val="000000"/>
             <w:sz w:val="24"/>
             <w:szCs w:val="24"/>
-            <w:rPrChange w:id="97" w:author="Scott Nicholas" w:date="2020-06-23T15:23:00Z">
+            <w:rPrChange w:id="101" w:author="Scott Nicholas" w:date="2020-06-23T15:23:00Z">
               <w:rPr>
                 <w:b/>
                 <w:color w:val="000000"/>
@@ -1900,7 +1962,7 @@
         </w:rPr>
         <w:t>Directed Fund</w:t>
       </w:r>
-      <w:del w:id="98" w:author="Scott Nicholas" w:date="2020-06-22T15:48:00Z">
+      <w:del w:id="102" w:author="Scott Nicholas" w:date="2020-06-22T15:48:00Z">
         <w:r>
           <w:rPr>
             <w:sz w:val="24"/>
@@ -1913,7 +1975,7 @@
             <w:color w:val="000000"/>
             <w:sz w:val="24"/>
             <w:szCs w:val="24"/>
-            <w:rPrChange w:id="99" w:author="Scott Nicholas" w:date="2020-06-23T15:23:00Z">
+            <w:rPrChange w:id="103" w:author="Scott Nicholas" w:date="2020-06-23T15:23:00Z">
               <w:rPr>
                 <w:b/>
                 <w:color w:val="000000"/>
@@ -1930,7 +1992,7 @@
           <w:color w:val="000000"/>
           <w:sz w:val="24"/>
           <w:szCs w:val="24"/>
-          <w:rPrChange w:id="100" w:author="Scott Nicholas" w:date="2020-06-23T15:23:00Z">
+          <w:rPrChange w:id="104" w:author="Scott Nicholas" w:date="2020-06-23T15:23:00Z">
             <w:rPr>
               <w:b/>
               <w:color w:val="000000"/>
@@ -1941,13 +2003,13 @@
         </w:rPr>
         <w:t>.</w:t>
       </w:r>
-      <w:del w:id="101" w:author="Scott Nicholas" w:date="2020-03-26T14:33:00Z">
+      <w:del w:id="105" w:author="Scott Nicholas" w:date="2020-03-26T14:33:00Z">
         <w:r>
           <w:rPr>
             <w:color w:val="000000"/>
             <w:sz w:val="24"/>
             <w:szCs w:val="24"/>
-            <w:rPrChange w:id="102" w:author="Scott Nicholas" w:date="2020-06-23T15:23:00Z">
+            <w:rPrChange w:id="106" w:author="Scott Nicholas" w:date="2020-06-23T15:23:00Z">
               <w:rPr>
                 <w:b/>
                 <w:color w:val="000000"/>
@@ -2004,13 +2066,13 @@
         </w:pBdr>
         <w:spacing w:after="240"/>
         <w:rPr>
-          <w:ins w:id="103" w:author="Scott Nicholas" w:date="2020-03-26T14:34:00Z"/>
-          <w:color w:val="000000"/>
-          <w:sz w:val="24"/>
-          <w:szCs w:val="24"/>
-        </w:rPr>
-      </w:pPr>
-      <w:ins w:id="104" w:author="Scott Nicholas" w:date="2020-03-26T14:34:00Z">
+          <w:ins w:id="107" w:author="Scott Nicholas" w:date="2020-03-26T14:34:00Z"/>
+          <w:color w:val="000000"/>
+          <w:sz w:val="24"/>
+          <w:szCs w:val="24"/>
+        </w:rPr>
+      </w:pPr>
+      <w:ins w:id="108" w:author="Scott Nicholas" w:date="2020-03-26T14:34:00Z">
         <w:r>
           <w:rPr>
             <w:color w:val="000000"/>
@@ -2185,7 +2247,7 @@
         </w:pBdr>
         <w:spacing w:after="240"/>
         <w:rPr>
-          <w:ins w:id="105" w:author="Scott Nicholas" w:date="2020-06-22T15:50:00Z"/>
+          <w:ins w:id="109" w:author="Scott Nicholas" w:date="2020-06-22T15:50:00Z"/>
           <w:color w:val="000000"/>
           <w:sz w:val="24"/>
           <w:szCs w:val="24"/>
@@ -2200,7 +2262,7 @@
         <w:lastRenderedPageBreak/>
         <w:t>establishing community norms, workflows, issuing releases</w:t>
       </w:r>
-      <w:del w:id="106" w:author="Scott Nicholas" w:date="2020-06-22T15:49:00Z">
+      <w:del w:id="110" w:author="Scott Nicholas" w:date="2020-06-22T15:49:00Z">
         <w:r>
           <w:rPr>
             <w:color w:val="000000"/>
@@ -2214,7 +2276,7 @@
             <w:b/>
             <w:sz w:val="24"/>
             <w:szCs w:val="24"/>
-            <w:rPrChange w:id="107" w:author="Scott Nicholas" w:date="2020-06-23T15:23:00Z">
+            <w:rPrChange w:id="111" w:author="Scott Nicholas" w:date="2020-06-23T15:23:00Z">
               <w:rPr>
                 <w:b/>
                 <w:sz w:val="24"/>
@@ -2256,7 +2318,7 @@
           <w:szCs w:val="24"/>
         </w:rPr>
       </w:pPr>
-      <w:ins w:id="108" w:author="Scott Nicholas" w:date="2020-06-22T15:50:00Z">
+      <w:ins w:id="112" w:author="Scott Nicholas" w:date="2020-06-22T15:50:00Z">
         <w:r>
           <w:rPr>
             <w:color w:val="000000"/>
@@ -2266,7 +2328,7 @@
           <w:t xml:space="preserve">working with the Governing Board on </w:t>
         </w:r>
       </w:ins>
-      <w:ins w:id="109" w:author="Scott Nicholas" w:date="2020-06-22T15:51:00Z">
+      <w:ins w:id="113" w:author="Scott Nicholas" w:date="2020-06-22T15:51:00Z">
         <w:r>
           <w:rPr>
             <w:color w:val="000000"/>
@@ -2276,7 +2338,7 @@
           <w:t>update</w:t>
         </w:r>
       </w:ins>
-      <w:ins w:id="110" w:author="Scott Nicholas" w:date="2020-06-22T15:50:00Z">
+      <w:ins w:id="114" w:author="Scott Nicholas" w:date="2020-06-22T15:50:00Z">
         <w:r>
           <w:rPr>
             <w:color w:val="000000"/>
@@ -2286,7 +2348,7 @@
           <w:t xml:space="preserve"> plans </w:t>
         </w:r>
       </w:ins>
-      <w:ins w:id="111" w:author="Scott Nicholas" w:date="2020-06-22T15:51:00Z">
+      <w:ins w:id="115" w:author="Scott Nicholas" w:date="2020-06-22T15:51:00Z">
         <w:r>
           <w:rPr>
             <w:color w:val="000000"/>
@@ -2304,7 +2366,7 @@
           <w:t xml:space="preserve">code releases </w:t>
         </w:r>
       </w:ins>
-      <w:ins w:id="112" w:author="Scott Nicholas" w:date="2020-06-22T15:50:00Z">
+      <w:ins w:id="116" w:author="Scott Nicholas" w:date="2020-06-22T15:50:00Z">
         <w:r>
           <w:rPr>
             <w:color w:val="000000"/>
@@ -2314,7 +2376,7 @@
           <w:t>across all Utility environment</w:t>
         </w:r>
       </w:ins>
-      <w:ins w:id="113" w:author="Scott Nicholas" w:date="2020-06-22T15:51:00Z">
+      <w:ins w:id="117" w:author="Scott Nicholas" w:date="2020-06-22T15:51:00Z">
         <w:r>
           <w:rPr>
             <w:color w:val="000000"/>
@@ -2324,7 +2386,7 @@
           <w:t>s (e.g., prod, test and dev)</w:t>
         </w:r>
       </w:ins>
-      <w:ins w:id="114" w:author="Scott Nicholas" w:date="2020-06-22T15:50:00Z">
+      <w:ins w:id="118" w:author="Scott Nicholas" w:date="2020-06-22T15:50:00Z">
         <w:r>
           <w:rPr>
             <w:color w:val="000000"/>
@@ -2364,13 +2426,13 @@
         </w:rPr>
         <w:t xml:space="preserve">approving and implementing policies and processes for contributing (to be published in the </w:t>
       </w:r>
-      <w:ins w:id="115" w:author="Scott Nicholas" w:date="2020-06-22T15:49:00Z">
+      <w:ins w:id="119" w:author="Scott Nicholas" w:date="2020-06-22T15:49:00Z">
         <w:r>
           <w:rPr>
             <w:bCs/>
             <w:sz w:val="24"/>
             <w:szCs w:val="24"/>
-            <w:rPrChange w:id="116" w:author="Scott Nicholas" w:date="2020-06-23T15:23:00Z">
+            <w:rPrChange w:id="120" w:author="Scott Nicholas" w:date="2020-06-23T15:23:00Z">
               <w:rPr>
                 <w:b/>
                 <w:sz w:val="24"/>
@@ -2396,7 +2458,7 @@
           <w:t xml:space="preserve"> </w:t>
         </w:r>
       </w:ins>
-      <w:del w:id="117" w:author="Scott Nicholas" w:date="2020-06-22T15:49:00Z">
+      <w:del w:id="121" w:author="Scott Nicholas" w:date="2020-06-22T15:49:00Z">
         <w:r>
           <w:rPr>
             <w:color w:val="000000"/>
@@ -2666,7 +2728,7 @@
         </w:rPr>
         <w:t xml:space="preserve">This Charter is subject to the Series Agreement for the Project and the Operating Agreement of </w:t>
       </w:r>
-      <w:del w:id="118" w:author="Scott Nicholas" w:date="2020-06-23T15:02:00Z">
+      <w:del w:id="122" w:author="Scott Nicholas" w:date="2020-06-23T15:02:00Z">
         <w:r>
           <w:rPr>
             <w:sz w:val="24"/>
@@ -2675,7 +2737,7 @@
           <w:delText>LFUN</w:delText>
         </w:r>
       </w:del>
-      <w:ins w:id="119" w:author="Scott Nicholas" w:date="2020-06-23T15:02:00Z">
+      <w:ins w:id="123" w:author="Scott Nicholas" w:date="2020-06-23T15:02:00Z">
         <w:r>
           <w:rPr>
             <w:sz w:val="24"/>
@@ -2684,7 +2746,7 @@
           <w:t>LF Projects</w:t>
         </w:r>
       </w:ins>
-      <w:del w:id="120" w:author="Scott Nicholas" w:date="2020-03-26T14:30:00Z">
+      <w:del w:id="124" w:author="Scott Nicholas" w:date="2020-03-26T14:30:00Z">
         <w:r>
           <w:rPr>
             <w:color w:val="000000"/>
@@ -2702,7 +2764,7 @@
         </w:rPr>
         <w:t xml:space="preserve">. Contributors will comply with the policies of </w:t>
       </w:r>
-      <w:del w:id="121" w:author="Scott Nicholas" w:date="2020-06-23T15:07:00Z">
+      <w:del w:id="125" w:author="Scott Nicholas" w:date="2020-06-23T15:07:00Z">
         <w:r>
           <w:rPr>
             <w:sz w:val="24"/>
@@ -2711,7 +2773,7 @@
           <w:delText>LFUN</w:delText>
         </w:r>
       </w:del>
-      <w:ins w:id="122" w:author="Scott Nicholas" w:date="2020-06-23T15:07:00Z">
+      <w:ins w:id="126" w:author="Scott Nicholas" w:date="2020-06-23T15:07:00Z">
         <w:r>
           <w:rPr>
             <w:sz w:val="24"/>
@@ -2720,7 +2782,7 @@
           <w:t>LF Projects</w:t>
         </w:r>
       </w:ins>
-      <w:del w:id="123" w:author="Scott Nicholas" w:date="2020-03-26T14:30:00Z">
+      <w:del w:id="127" w:author="Scott Nicholas" w:date="2020-03-26T14:30:00Z">
         <w:r>
           <w:rPr>
             <w:color w:val="000000"/>
@@ -2738,7 +2800,7 @@
         </w:rPr>
         <w:t xml:space="preserve"> as may be adopted and amended by </w:t>
       </w:r>
-      <w:del w:id="124" w:author="Scott Nicholas" w:date="2020-06-23T15:02:00Z">
+      <w:del w:id="128" w:author="Scott Nicholas" w:date="2020-06-23T15:02:00Z">
         <w:r>
           <w:rPr>
             <w:sz w:val="24"/>
@@ -2747,7 +2809,7 @@
           <w:delText>LFUN</w:delText>
         </w:r>
       </w:del>
-      <w:ins w:id="125" w:author="Scott Nicholas" w:date="2020-06-23T15:03:00Z">
+      <w:ins w:id="129" w:author="Scott Nicholas" w:date="2020-06-23T15:03:00Z">
         <w:r>
           <w:rPr>
             <w:sz w:val="24"/>
@@ -2756,7 +2818,7 @@
           <w:t>LF Projects</w:t>
         </w:r>
       </w:ins>
-      <w:del w:id="126" w:author="Scott Nicholas" w:date="2020-03-26T14:30:00Z">
+      <w:del w:id="130" w:author="Scott Nicholas" w:date="2020-03-26T14:30:00Z">
         <w:r>
           <w:rPr>
             <w:color w:val="000000"/>
@@ -2774,7 +2836,7 @@
         </w:rPr>
         <w:t>, including, without limitation the policies listed at https://</w:t>
       </w:r>
-      <w:ins w:id="127" w:author="Scott Nicholas" w:date="2020-06-23T15:22:00Z">
+      <w:ins w:id="131" w:author="Scott Nicholas" w:date="2020-06-23T15:22:00Z">
         <w:r>
           <w:rPr>
             <w:color w:val="000000"/>
@@ -2784,7 +2846,7 @@
           <w:t>lfprojects</w:t>
         </w:r>
       </w:ins>
-      <w:ins w:id="128" w:author="Scott Nicholas" w:date="2020-03-26T14:35:00Z">
+      <w:ins w:id="132" w:author="Scott Nicholas" w:date="2020-03-26T14:35:00Z">
         <w:r>
           <w:rPr>
             <w:color w:val="000000"/>
@@ -2794,7 +2856,7 @@
           <w:t>.org</w:t>
         </w:r>
       </w:ins>
-      <w:del w:id="129" w:author="Scott Nicholas" w:date="2020-03-26T14:35:00Z">
+      <w:del w:id="133" w:author="Scott Nicholas" w:date="2020-03-26T14:35:00Z">
         <w:r>
           <w:rPr>
             <w:color w:val="000000"/>
@@ -2877,7 +2939,7 @@
         </w:rPr>
         <w:t xml:space="preserve"> has not been approved, the </w:t>
       </w:r>
-      <w:del w:id="130" w:author="Scott Nicholas" w:date="2020-06-23T15:02:00Z">
+      <w:del w:id="134" w:author="Scott Nicholas" w:date="2020-06-23T15:02:00Z">
         <w:r>
           <w:rPr>
             <w:sz w:val="24"/>
@@ -2886,7 +2948,7 @@
           <w:delText>LFUN</w:delText>
         </w:r>
       </w:del>
-      <w:del w:id="131" w:author="Scott Nicholas" w:date="2020-03-26T14:30:00Z">
+      <w:del w:id="135" w:author="Scott Nicholas" w:date="2020-03-26T14:30:00Z">
         <w:r>
           <w:rPr>
             <w:color w:val="000000"/>
@@ -2896,7 +2958,7 @@
           <w:delText>LF Projects</w:delText>
         </w:r>
       </w:del>
-      <w:ins w:id="132" w:author="Scott Nicholas" w:date="2020-06-23T15:03:00Z">
+      <w:ins w:id="136" w:author="Scott Nicholas" w:date="2020-06-23T15:03:00Z">
         <w:r>
           <w:rPr>
             <w:sz w:val="24"/>
@@ -2913,7 +2975,7 @@
         </w:rPr>
         <w:t xml:space="preserve"> Code of Conduct listed at </w:t>
       </w:r>
-      <w:ins w:id="133" w:author="Scott Nicholas" w:date="2020-06-23T15:22:00Z">
+      <w:ins w:id="137" w:author="Scott Nicholas" w:date="2020-06-23T15:22:00Z">
         <w:r>
           <w:rPr>
             <w:color w:val="000000"/>
@@ -2923,10 +2985,10 @@
           <w:t>https://lfprojects.org/policies/code-of-conduct/</w:t>
         </w:r>
       </w:ins>
-      <w:del w:id="134" w:author="Scott Nicholas" w:date="2020-06-23T15:03:00Z">
-        <w:r>
-          <w:rPr>
-            <w:rPrChange w:id="135" w:author="Scott Nicholas" w:date="2020-06-23T15:23:00Z">
+      <w:del w:id="138" w:author="Scott Nicholas" w:date="2020-06-23T15:03:00Z">
+        <w:r>
+          <w:rPr>
+            <w:rPrChange w:id="139" w:author="Scott Nicholas" w:date="2020-06-23T15:23:00Z">
               <w:rPr/>
             </w:rPrChange>
           </w:rPr>
@@ -2937,7 +2999,7 @@
         </w:r>
         <w:r>
           <w:rPr>
-            <w:rPrChange w:id="136" w:author="Scott Nicholas" w:date="2020-06-23T15:23:00Z">
+            <w:rPrChange w:id="140" w:author="Scott Nicholas" w:date="2020-06-23T15:23:00Z">
               <w:rPr>
                 <w:color w:val="0563C1"/>
                 <w:sz w:val="24"/>
@@ -2963,7 +3025,7 @@
             <w:sz w:val="24"/>
             <w:szCs w:val="24"/>
             <w:u w:val="single"/>
-            <w:rPrChange w:id="137" w:author="Scott Nicholas" w:date="2020-06-23T15:23:00Z">
+            <w:rPrChange w:id="141" w:author="Scott Nicholas" w:date="2020-06-23T15:23:00Z">
               <w:rPr>
                 <w:color w:val="0563C1"/>
                 <w:sz w:val="24"/>
@@ -2975,45 +3037,7 @@
           <w:fldChar w:fldCharType="end"/>
         </w:r>
       </w:del>
-      <w:del w:id="138" w:author="Scott Nicholas" w:date="2020-03-26T14:35:00Z">
-        <w:r>
-          <w:rPr>
-            <w:rPrChange w:id="139" w:author="Scott Nicholas" w:date="2020-06-23T15:23:00Z">
-              <w:rPr/>
-            </w:rPrChange>
-          </w:rPr>
-          <w:fldChar w:fldCharType="begin"/>
-        </w:r>
-        <w:r>
-          <w:delInstrText>HYPERLINK "https://lfprojects.org/policies"</w:delInstrText>
-        </w:r>
-        <w:r>
-          <w:rPr>
-            <w:rPrChange w:id="140" w:author="Scott Nicholas" w:date="2020-06-23T15:23:00Z">
-              <w:rPr/>
-            </w:rPrChange>
-          </w:rPr>
-          <w:fldChar w:fldCharType="separate"/>
-        </w:r>
-        <w:r>
-          <w:rPr>
-            <w:color w:val="0563C1"/>
-            <w:sz w:val="24"/>
-            <w:szCs w:val="24"/>
-            <w:u w:val="single"/>
-          </w:rPr>
-          <w:delText>lfprojects.org</w:delText>
-        </w:r>
-        <w:r>
-          <w:rPr>
-            <w:rPrChange w:id="141" w:author="Scott Nicholas" w:date="2020-06-23T15:23:00Z">
-              <w:rPr/>
-            </w:rPrChange>
-          </w:rPr>
-          <w:fldChar w:fldCharType="end"/>
-        </w:r>
-      </w:del>
-      <w:del w:id="142" w:author="Scott Nicholas" w:date="2020-06-23T15:03:00Z">
+      <w:del w:id="142" w:author="Scott Nicholas" w:date="2020-03-26T14:35:00Z">
         <w:r>
           <w:rPr>
             <w:rPrChange w:id="143" w:author="Scott Nicholas" w:date="2020-06-23T15:23:00Z">
@@ -3023,11 +3047,49 @@
           <w:fldChar w:fldCharType="begin"/>
         </w:r>
         <w:r>
+          <w:delInstrText>HYPERLINK "https://lfprojects.org/policies"</w:delInstrText>
+        </w:r>
+        <w:r>
+          <w:rPr>
+            <w:rPrChange w:id="144" w:author="Scott Nicholas" w:date="2020-06-23T15:23:00Z">
+              <w:rPr/>
+            </w:rPrChange>
+          </w:rPr>
+          <w:fldChar w:fldCharType="separate"/>
+        </w:r>
+        <w:r>
+          <w:rPr>
+            <w:color w:val="0563C1"/>
+            <w:sz w:val="24"/>
+            <w:szCs w:val="24"/>
+            <w:u w:val="single"/>
+          </w:rPr>
+          <w:delText>lfprojects.org</w:delText>
+        </w:r>
+        <w:r>
+          <w:rPr>
+            <w:rPrChange w:id="145" w:author="Scott Nicholas" w:date="2020-06-23T15:23:00Z">
+              <w:rPr/>
+            </w:rPrChange>
+          </w:rPr>
+          <w:fldChar w:fldCharType="end"/>
+        </w:r>
+      </w:del>
+      <w:del w:id="146" w:author="Scott Nicholas" w:date="2020-06-23T15:03:00Z">
+        <w:r>
+          <w:rPr>
+            <w:rPrChange w:id="147" w:author="Scott Nicholas" w:date="2020-06-23T15:23:00Z">
+              <w:rPr/>
+            </w:rPrChange>
+          </w:rPr>
+          <w:fldChar w:fldCharType="begin"/>
+        </w:r>
+        <w:r>
           <w:delInstrText xml:space="preserve"> HYPERLINK "https://lfprojects.org/policies" \h </w:delInstrText>
         </w:r>
         <w:r>
           <w:rPr>
-            <w:rPrChange w:id="144" w:author="Scott Nicholas" w:date="2020-06-23T15:23:00Z">
+            <w:rPrChange w:id="148" w:author="Scott Nicholas" w:date="2020-06-23T15:23:00Z">
               <w:rPr>
                 <w:color w:val="0563C1"/>
                 <w:sz w:val="24"/>
@@ -3053,7 +3115,7 @@
             <w:sz w:val="24"/>
             <w:szCs w:val="24"/>
             <w:u w:val="single"/>
-            <w:rPrChange w:id="145" w:author="Scott Nicholas" w:date="2020-06-23T15:23:00Z">
+            <w:rPrChange w:id="149" w:author="Scott Nicholas" w:date="2020-06-23T15:23:00Z">
               <w:rPr>
                 <w:color w:val="0563C1"/>
                 <w:sz w:val="24"/>
@@ -3103,7 +3165,7 @@
         <w:lastRenderedPageBreak/>
         <w:t xml:space="preserve">When amending or adopting any policy applicable to the Project, </w:t>
       </w:r>
-      <w:ins w:id="146" w:author="Scott Nicholas" w:date="2020-06-23T15:03:00Z">
+      <w:ins w:id="150" w:author="Scott Nicholas" w:date="2020-06-23T15:03:00Z">
         <w:r>
           <w:rPr>
             <w:sz w:val="24"/>
@@ -3120,7 +3182,7 @@
         </w:rPr>
         <w:t xml:space="preserve"> will publish such policy, as to be amended or adopted, on its web site at least 30 days prior to such policy taking effect; provided, however, that in the case of any amendment of the Trademark Policy or Terms of Use of </w:t>
       </w:r>
-      <w:del w:id="147" w:author="Scott Nicholas" w:date="2020-06-23T15:03:00Z">
+      <w:del w:id="151" w:author="Scott Nicholas" w:date="2020-06-23T15:03:00Z">
         <w:r>
           <w:rPr>
             <w:sz w:val="24"/>
@@ -3231,7 +3293,7 @@
           <w:szCs w:val="24"/>
         </w:rPr>
       </w:pPr>
-      <w:del w:id="148" w:author="Scott Nicholas" w:date="2020-06-23T15:07:00Z">
+      <w:del w:id="152" w:author="Scott Nicholas" w:date="2020-06-23T15:07:00Z">
         <w:r>
           <w:rPr>
             <w:sz w:val="24"/>
@@ -3240,7 +3302,7 @@
           <w:delText>LFUN</w:delText>
         </w:r>
       </w:del>
-      <w:del w:id="149" w:author="Scott Nicholas" w:date="2020-03-26T14:30:00Z">
+      <w:del w:id="153" w:author="Scott Nicholas" w:date="2020-03-26T14:30:00Z">
         <w:r>
           <w:rPr>
             <w:color w:val="000000"/>
@@ -3250,7 +3312,7 @@
           <w:delText>LF Projects</w:delText>
         </w:r>
       </w:del>
-      <w:ins w:id="150" w:author="Scott Nicholas" w:date="2020-06-23T15:07:00Z">
+      <w:ins w:id="154" w:author="Scott Nicholas" w:date="2020-06-23T15:07:00Z">
         <w:r>
           <w:rPr>
             <w:sz w:val="24"/>
@@ -3267,7 +3329,7 @@
         </w:rPr>
         <w:t xml:space="preserve"> will hold title to all trade or service marks used by the Project (“Project Trademarks”), whether based on common law or registered rights.  Project Trademarks will be transferred and assigned to </w:t>
       </w:r>
-      <w:del w:id="151" w:author="Scott Nicholas" w:date="2020-06-23T15:07:00Z">
+      <w:del w:id="155" w:author="Scott Nicholas" w:date="2020-06-23T15:07:00Z">
         <w:r>
           <w:rPr>
             <w:sz w:val="24"/>
@@ -3276,7 +3338,7 @@
           <w:delText>LFUN</w:delText>
         </w:r>
       </w:del>
-      <w:ins w:id="152" w:author="Scott Nicholas" w:date="2020-06-23T15:07:00Z">
+      <w:ins w:id="156" w:author="Scott Nicholas" w:date="2020-06-23T15:07:00Z">
         <w:r>
           <w:rPr>
             <w:sz w:val="24"/>
@@ -3285,7 +3347,7 @@
           <w:t>LF Projects</w:t>
         </w:r>
       </w:ins>
-      <w:del w:id="153" w:author="Scott Nicholas" w:date="2020-03-26T14:30:00Z">
+      <w:del w:id="157" w:author="Scott Nicholas" w:date="2020-03-26T14:30:00Z">
         <w:r>
           <w:rPr>
             <w:color w:val="000000"/>
@@ -3303,7 +3365,7 @@
         </w:rPr>
         <w:t xml:space="preserve"> to hold on behalf of the Project. Any use of any Project Trademarks by Collaborators in the Project will be in accordance with the license from </w:t>
       </w:r>
-      <w:del w:id="154" w:author="Scott Nicholas" w:date="2020-06-23T15:07:00Z">
+      <w:del w:id="158" w:author="Scott Nicholas" w:date="2020-06-23T15:07:00Z">
         <w:r>
           <w:rPr>
             <w:sz w:val="24"/>
@@ -3312,7 +3374,7 @@
           <w:delText>LFUN</w:delText>
         </w:r>
       </w:del>
-      <w:ins w:id="155" w:author="Scott Nicholas" w:date="2020-06-23T15:07:00Z">
+      <w:ins w:id="159" w:author="Scott Nicholas" w:date="2020-06-23T15:07:00Z">
         <w:r>
           <w:rPr>
             <w:sz w:val="24"/>
@@ -3321,7 +3383,7 @@
           <w:t>LF Projects</w:t>
         </w:r>
       </w:ins>
-      <w:del w:id="156" w:author="Scott Nicholas" w:date="2020-03-26T14:30:00Z">
+      <w:del w:id="160" w:author="Scott Nicholas" w:date="2020-03-26T14:30:00Z">
         <w:r>
           <w:rPr>
             <w:color w:val="000000"/>
@@ -3339,7 +3401,7 @@
         </w:rPr>
         <w:t xml:space="preserve"> and inure to the benefit of </w:t>
       </w:r>
-      <w:del w:id="157" w:author="Scott Nicholas" w:date="2020-06-23T15:07:00Z">
+      <w:del w:id="161" w:author="Scott Nicholas" w:date="2020-06-23T15:07:00Z">
         <w:r>
           <w:rPr>
             <w:sz w:val="24"/>
@@ -3348,7 +3410,7 @@
           <w:delText>LFUN</w:delText>
         </w:r>
       </w:del>
-      <w:ins w:id="158" w:author="Scott Nicholas" w:date="2020-06-23T15:07:00Z">
+      <w:ins w:id="162" w:author="Scott Nicholas" w:date="2020-06-23T15:07:00Z">
         <w:r>
           <w:rPr>
             <w:sz w:val="24"/>
@@ -3357,7 +3419,7 @@
           <w:t>LF Projects</w:t>
         </w:r>
       </w:ins>
-      <w:del w:id="159" w:author="Scott Nicholas" w:date="2020-03-26T14:30:00Z">
+      <w:del w:id="163" w:author="Scott Nicholas" w:date="2020-03-26T14:30:00Z">
         <w:r>
           <w:rPr>
             <w:color w:val="000000"/>
@@ -3404,7 +3466,7 @@
         </w:rPr>
         <w:t xml:space="preserve">The Project will, as permitted and in accordance with such license from </w:t>
       </w:r>
-      <w:del w:id="160" w:author="Scott Nicholas" w:date="2020-06-23T15:05:00Z">
+      <w:del w:id="164" w:author="Scott Nicholas" w:date="2020-06-23T15:05:00Z">
         <w:r>
           <w:rPr>
             <w:sz w:val="24"/>
@@ -3413,7 +3475,7 @@
           <w:delText>LFUN</w:delText>
         </w:r>
       </w:del>
-      <w:ins w:id="161" w:author="Scott Nicholas" w:date="2020-06-23T15:05:00Z">
+      <w:ins w:id="165" w:author="Scott Nicholas" w:date="2020-06-23T15:05:00Z">
         <w:r>
           <w:rPr>
             <w:sz w:val="24"/>
@@ -3422,7 +3484,7 @@
           <w:t>LF Projects</w:t>
         </w:r>
       </w:ins>
-      <w:del w:id="162" w:author="Scott Nicholas" w:date="2020-03-26T14:30:00Z">
+      <w:del w:id="166" w:author="Scott Nicholas" w:date="2020-03-26T14:30:00Z">
         <w:r>
           <w:rPr>
             <w:color w:val="000000"/>
@@ -3469,7 +3531,7 @@
         </w:rPr>
         <w:t xml:space="preserve">Under no circumstances will </w:t>
       </w:r>
-      <w:del w:id="163" w:author="Scott Nicholas" w:date="2020-06-23T15:07:00Z">
+      <w:del w:id="167" w:author="Scott Nicholas" w:date="2020-06-23T15:07:00Z">
         <w:r>
           <w:rPr>
             <w:sz w:val="24"/>
@@ -3478,7 +3540,7 @@
           <w:delText>LFUN</w:delText>
         </w:r>
       </w:del>
-      <w:ins w:id="164" w:author="Scott Nicholas" w:date="2020-06-23T15:07:00Z">
+      <w:ins w:id="168" w:author="Scott Nicholas" w:date="2020-06-23T15:07:00Z">
         <w:r>
           <w:rPr>
             <w:sz w:val="24"/>
@@ -3487,7 +3549,7 @@
           <w:t>LF Projects</w:t>
         </w:r>
       </w:ins>
-      <w:del w:id="165" w:author="Scott Nicholas" w:date="2020-03-26T14:30:00Z">
+      <w:del w:id="169" w:author="Scott Nicholas" w:date="2020-03-26T14:30:00Z">
         <w:r>
           <w:rPr>
             <w:color w:val="000000"/>
@@ -3505,7 +3567,7 @@
         </w:rPr>
         <w:t xml:space="preserve"> be expected or required to undertake any action on behalf of the Project that is inconsistent with the tax-exempt status or purpose, as applicable, of LFP, Inc. or </w:t>
       </w:r>
-      <w:ins w:id="166" w:author="Scott Nicholas" w:date="2020-03-26T14:25:00Z">
+      <w:ins w:id="170" w:author="Scott Nicholas" w:date="2020-03-26T14:25:00Z">
         <w:r>
           <w:rPr>
             <w:color w:val="000000"/>
@@ -3522,7 +3584,7 @@
         </w:rPr>
         <w:t xml:space="preserve">LF </w:t>
       </w:r>
-      <w:del w:id="167" w:author="Scott Nicholas" w:date="2020-06-23T15:23:00Z">
+      <w:del w:id="171" w:author="Scott Nicholas" w:date="2020-06-23T15:23:00Z">
         <w:r>
           <w:rPr>
             <w:sz w:val="24"/>
@@ -3531,7 +3593,7 @@
           <w:delText>Utility Networks</w:delText>
         </w:r>
       </w:del>
-      <w:ins w:id="168" w:author="Scott Nicholas" w:date="2020-06-23T15:23:00Z">
+      <w:ins w:id="172" w:author="Scott Nicholas" w:date="2020-06-23T15:23:00Z">
         <w:r>
           <w:rPr>
             <w:sz w:val="24"/>
@@ -3547,7 +3609,7 @@
         </w:rPr>
         <w:t>, LLC</w:t>
       </w:r>
-      <w:del w:id="169" w:author="Scott Nicholas" w:date="2020-03-26T14:25:00Z">
+      <w:del w:id="173" w:author="Scott Nicholas" w:date="2020-03-26T14:25:00Z">
         <w:r>
           <w:rPr>
             <w:color w:val="000000"/>
@@ -3644,7 +3706,7 @@
         </w:rPr>
         <w:t xml:space="preserve">engage in the work of the Project in a professional manner consistent with maintaining a cohesive community, while also maintaining the goodwill and esteem of </w:t>
       </w:r>
-      <w:del w:id="170" w:author="Scott Nicholas" w:date="2020-06-23T15:07:00Z">
+      <w:del w:id="174" w:author="Scott Nicholas" w:date="2020-06-23T15:07:00Z">
         <w:r>
           <w:rPr>
             <w:sz w:val="24"/>
@@ -3653,7 +3715,7 @@
           <w:delText>LFUN</w:delText>
         </w:r>
       </w:del>
-      <w:ins w:id="171" w:author="Scott Nicholas" w:date="2020-06-23T15:07:00Z">
+      <w:ins w:id="175" w:author="Scott Nicholas" w:date="2020-06-23T15:07:00Z">
         <w:r>
           <w:rPr>
             <w:sz w:val="24"/>
@@ -3662,7 +3724,7 @@
           <w:t>LF Projects</w:t>
         </w:r>
       </w:ins>
-      <w:del w:id="172" w:author="Scott Nicholas" w:date="2020-03-26T14:30:00Z">
+      <w:del w:id="176" w:author="Scott Nicholas" w:date="2020-03-26T14:30:00Z">
         <w:r>
           <w:rPr>
             <w:color w:val="000000"/>
@@ -3811,7 +3873,7 @@
         </w:rPr>
         <w:t xml:space="preserve">All new inbound code contributions to the Project must be made using </w:t>
       </w:r>
-      <w:del w:id="173" w:author="Scott Nicholas" w:date="2020-06-22T15:57:00Z">
+      <w:del w:id="177" w:author="Scott Nicholas" w:date="2020-06-22T15:57:00Z">
         <w:r>
           <w:rPr>
             <w:rFonts w:ascii="Times New Roman" w:eastAsia="Times New Roman" w:hAnsi="Times New Roman" w:cs="Times New Roman"/>
@@ -3819,7 +3881,7 @@
             <w:bCs/>
             <w:sz w:val="24"/>
             <w:szCs w:val="24"/>
-            <w:rPrChange w:id="174" w:author="Scott Nicholas" w:date="2020-06-23T15:23:00Z">
+            <w:rPrChange w:id="178" w:author="Scott Nicholas" w:date="2020-06-23T15:23:00Z">
               <w:rPr>
                 <w:rFonts w:ascii="Times New Roman" w:eastAsia="Times New Roman" w:hAnsi="Times New Roman" w:cs="Times New Roman"/>
                 <w:sz w:val="24"/>
@@ -3838,7 +3900,7 @@
           <w:bCs/>
           <w:sz w:val="24"/>
           <w:szCs w:val="24"/>
-          <w:rPrChange w:id="175" w:author="Scott Nicholas" w:date="2020-06-23T15:23:00Z">
+          <w:rPrChange w:id="179" w:author="Scott Nicholas" w:date="2020-06-23T15:23:00Z">
             <w:rPr>
               <w:rFonts w:ascii="Times New Roman" w:eastAsia="Times New Roman" w:hAnsi="Times New Roman" w:cs="Times New Roman"/>
               <w:sz w:val="24"/>
@@ -3853,7 +3915,7 @@
         <w:rPr>
           <w:b w:val="0"/>
           <w:bCs/>
-          <w:rPrChange w:id="176" w:author="Scott Nicholas" w:date="2020-06-23T15:23:00Z">
+          <w:rPrChange w:id="180" w:author="Scott Nicholas" w:date="2020-06-23T15:23:00Z">
             <w:rPr/>
           </w:rPrChange>
         </w:rPr>
@@ -3863,7 +3925,7 @@
         <w:rPr>
           <w:b w:val="0"/>
           <w:bCs/>
-          <w:rPrChange w:id="177" w:author="Scott Nicholas" w:date="2020-06-23T15:23:00Z">
+          <w:rPrChange w:id="181" w:author="Scott Nicholas" w:date="2020-06-23T15:23:00Z">
             <w:rPr/>
           </w:rPrChange>
         </w:rPr>
@@ -3873,7 +3935,7 @@
         <w:rPr>
           <w:b w:val="0"/>
           <w:bCs/>
-          <w:rPrChange w:id="178" w:author="Scott Nicholas" w:date="2020-06-23T15:23:00Z">
+          <w:rPrChange w:id="182" w:author="Scott Nicholas" w:date="2020-06-23T15:23:00Z">
             <w:rPr>
               <w:rFonts w:ascii="Times New Roman" w:eastAsia="Times New Roman" w:hAnsi="Times New Roman" w:cs="Times New Roman"/>
               <w:color w:val="0563C1"/>
@@ -3895,7 +3957,7 @@
           <w:sz w:val="24"/>
           <w:szCs w:val="24"/>
           <w:u w:val="single"/>
-          <w:rPrChange w:id="179" w:author="Scott Nicholas" w:date="2020-06-23T15:23:00Z">
+          <w:rPrChange w:id="183" w:author="Scott Nicholas" w:date="2020-06-23T15:23:00Z">
             <w:rPr>
               <w:rFonts w:ascii="Times New Roman" w:eastAsia="Times New Roman" w:hAnsi="Times New Roman" w:cs="Times New Roman"/>
               <w:color w:val="0563C1"/>
@@ -3917,7 +3979,7 @@
           <w:sz w:val="24"/>
           <w:szCs w:val="24"/>
           <w:u w:val="single"/>
-          <w:rPrChange w:id="180" w:author="Scott Nicholas" w:date="2020-06-23T15:23:00Z">
+          <w:rPrChange w:id="184" w:author="Scott Nicholas" w:date="2020-06-23T15:23:00Z">
             <w:rPr>
               <w:rFonts w:ascii="Times New Roman" w:eastAsia="Times New Roman" w:hAnsi="Times New Roman" w:cs="Times New Roman"/>
               <w:color w:val="0563C1"/>
@@ -3930,7 +3992,7 @@
         </w:rPr>
         <w:fldChar w:fldCharType="end"/>
       </w:r>
-      <w:del w:id="181" w:author="Scott Nicholas" w:date="2020-06-22T15:57:00Z">
+      <w:del w:id="185" w:author="Scott Nicholas" w:date="2020-06-22T15:57:00Z">
         <w:r>
           <w:rPr>
             <w:rFonts w:ascii="Times New Roman" w:eastAsia="Times New Roman" w:hAnsi="Times New Roman" w:cs="Times New Roman"/>
@@ -3938,7 +4000,7 @@
             <w:bCs/>
             <w:sz w:val="24"/>
             <w:szCs w:val="24"/>
-            <w:rPrChange w:id="182" w:author="Scott Nicholas" w:date="2020-06-23T15:23:00Z">
+            <w:rPrChange w:id="186" w:author="Scott Nicholas" w:date="2020-06-23T15:23:00Z">
               <w:rPr>
                 <w:rFonts w:ascii="Times New Roman" w:eastAsia="Times New Roman" w:hAnsi="Times New Roman" w:cs="Times New Roman"/>
                 <w:sz w:val="24"/>
@@ -3969,7 +4031,7 @@
         </w:rPr>
         <w:t>(the “</w:t>
       </w:r>
-      <w:ins w:id="183" w:author="Scott Nicholas" w:date="2020-03-26T14:42:00Z">
+      <w:ins w:id="187" w:author="Scott Nicholas" w:date="2020-03-26T14:42:00Z">
         <w:r>
           <w:rPr>
             <w:rFonts w:ascii="Times New Roman" w:eastAsia="Times New Roman" w:hAnsi="Times New Roman" w:cs="Times New Roman"/>
@@ -3980,7 +4042,7 @@
           <w:t xml:space="preserve">Code </w:t>
         </w:r>
       </w:ins>
-      <w:del w:id="184" w:author="Scott Nicholas" w:date="2020-03-26T14:42:00Z">
+      <w:del w:id="188" w:author="Scott Nicholas" w:date="2020-03-26T14:42:00Z">
         <w:r>
           <w:rPr>
             <w:rFonts w:ascii="Times New Roman" w:eastAsia="Times New Roman" w:hAnsi="Times New Roman" w:cs="Times New Roman"/>
@@ -4033,7 +4095,7 @@
       </w:r>
       <w:r>
         <w:rPr>
-          <w:rPrChange w:id="185" w:author="Scott Nicholas" w:date="2020-06-23T15:23:00Z">
+          <w:rPrChange w:id="189" w:author="Scott Nicholas" w:date="2020-06-23T15:23:00Z">
             <w:rPr>
               <w:rFonts w:ascii="Times New Roman" w:eastAsia="Times New Roman" w:hAnsi="Times New Roman" w:cs="Times New Roman"/>
               <w:b w:val="0"/>
@@ -4111,7 +4173,7 @@
         </w:rPr>
         <w:t xml:space="preserve">All outbound code will be made available under the </w:t>
       </w:r>
-      <w:ins w:id="186" w:author="Scott Nicholas" w:date="2020-03-26T14:42:00Z">
+      <w:ins w:id="190" w:author="Scott Nicholas" w:date="2020-03-26T14:42:00Z">
         <w:r>
           <w:rPr>
             <w:rFonts w:ascii="Times New Roman" w:eastAsia="Times New Roman" w:hAnsi="Times New Roman" w:cs="Times New Roman"/>
@@ -4122,7 +4184,7 @@
           <w:t>Code</w:t>
         </w:r>
       </w:ins>
-      <w:del w:id="187" w:author="Scott Nicholas" w:date="2020-03-26T14:42:00Z">
+      <w:del w:id="191" w:author="Scott Nicholas" w:date="2020-03-26T14:42:00Z">
         <w:r>
           <w:rPr>
             <w:rFonts w:ascii="Times New Roman" w:eastAsia="Times New Roman" w:hAnsi="Times New Roman" w:cs="Times New Roman"/>
@@ -4175,7 +4237,7 @@
       </w:r>
       <w:r>
         <w:rPr>
-          <w:rPrChange w:id="188" w:author="Scott Nicholas" w:date="2020-06-23T15:23:00Z">
+          <w:rPrChange w:id="192" w:author="Scott Nicholas" w:date="2020-06-23T15:23:00Z">
             <w:rPr>
               <w:rFonts w:ascii="Times New Roman" w:eastAsia="Times New Roman" w:hAnsi="Times New Roman" w:cs="Times New Roman"/>
               <w:b w:val="0"/>
@@ -4230,14 +4292,14 @@
         </w:numPr>
         <w:spacing w:before="0"/>
         <w:rPr>
-          <w:del w:id="189" w:author="Scott Nicholas" w:date="2020-06-22T15:54:00Z"/>
+          <w:del w:id="193" w:author="Scott Nicholas" w:date="2020-06-22T15:54:00Z"/>
           <w:b w:val="0"/>
           <w:sz w:val="24"/>
           <w:szCs w:val="24"/>
         </w:rPr>
       </w:pPr>
-      <w:commentRangeStart w:id="190"/>
-      <w:del w:id="191" w:author="Scott Nicholas" w:date="2020-06-22T15:54:00Z">
+      <w:commentRangeStart w:id="194"/>
+      <w:del w:id="195" w:author="Scott Nicholas" w:date="2020-06-22T15:54:00Z">
         <w:r>
           <w:rPr>
             <w:rFonts w:ascii="Times New Roman" w:eastAsia="Times New Roman" w:hAnsi="Times New Roman" w:cs="Times New Roman"/>
@@ -4249,12 +4311,10 @@
         </w:r>
         <w:r>
           <w:rPr>
-            <w:b w:val="0"/>
-            <w:sz w:val="24"/>
-            <w:szCs w:val="24"/>
-            <w:rPrChange w:id="192" w:author="Scott Nicholas" w:date="2020-06-23T15:23:00Z">
+            <w:sz w:val="24"/>
+            <w:szCs w:val="24"/>
+            <w:rPrChange w:id="196" w:author="Scott Nicholas" w:date="2020-06-23T15:23:00Z">
               <w:rPr>
-                <w:b w:val="0"/>
                 <w:sz w:val="24"/>
                 <w:szCs w:val="24"/>
                 <w:highlight w:val="yellow"/>
@@ -4271,12 +4331,12 @@
           </w:rPr>
           <w:delText>.</w:delText>
         </w:r>
-        <w:commentRangeEnd w:id="190"/>
+        <w:commentRangeEnd w:id="194"/>
         <w:r>
           <w:rPr>
             <w:b w:val="0"/>
           </w:rPr>
-          <w:commentReference w:id="190"/>
+          <w:commentReference w:id="194"/>
         </w:r>
       </w:del>
     </w:p>
@@ -4304,7 +4364,7 @@
         </w:rPr>
         <w:t xml:space="preserve">The Project may seek to integrate and contribute back to other open source </w:t>
       </w:r>
-      <w:ins w:id="193" w:author="Scott Nicholas" w:date="2020-03-26T14:37:00Z">
+      <w:ins w:id="197" w:author="Scott Nicholas" w:date="2020-03-26T14:37:00Z">
         <w:r>
           <w:rPr>
             <w:rFonts w:ascii="Times New Roman" w:eastAsia="Times New Roman" w:hAnsi="Times New Roman" w:cs="Times New Roman"/>
@@ -4435,7 +4495,7 @@
         </w:pBdr>
         <w:spacing w:after="240"/>
         <w:rPr>
-          <w:del w:id="194" w:author="Scott Nicholas" w:date="2020-06-23T15:18:00Z"/>
+          <w:del w:id="198" w:author="Scott Nicholas" w:date="2020-06-23T15:18:00Z"/>
           <w:color w:val="000000"/>
           <w:sz w:val="24"/>
           <w:szCs w:val="24"/>
@@ -4449,7 +4509,7 @@
         </w:rPr>
         <w:t xml:space="preserve">This charter may be amended by a two-thirds vote of the entire TSC and is subject to approval by </w:t>
       </w:r>
-      <w:del w:id="195" w:author="Scott Nicholas" w:date="2020-06-22T15:52:00Z">
+      <w:del w:id="199" w:author="Scott Nicholas" w:date="2020-06-22T15:52:00Z">
         <w:r>
           <w:rPr>
             <w:sz w:val="24"/>
@@ -4458,7 +4518,7 @@
           <w:delText>LFUN</w:delText>
         </w:r>
       </w:del>
-      <w:ins w:id="196" w:author="Scott Nicholas" w:date="2020-06-22T15:52:00Z">
+      <w:ins w:id="200" w:author="Scott Nicholas" w:date="2020-06-22T15:52:00Z">
         <w:r>
           <w:rPr>
             <w:sz w:val="24"/>
@@ -4467,7 +4527,7 @@
           <w:t>LF Projects</w:t>
         </w:r>
       </w:ins>
-      <w:del w:id="197" w:author="Scott Nicholas" w:date="2020-03-26T14:30:00Z">
+      <w:del w:id="201" w:author="Scott Nicholas" w:date="2020-03-26T14:30:00Z">
         <w:r>
           <w:rPr>
             <w:color w:val="000000"/>
@@ -4504,7 +4564,7 @@
           <w:sz w:val="24"/>
           <w:szCs w:val="24"/>
         </w:rPr>
-        <w:pPrChange w:id="198" w:author="Scott Nicholas" w:date="2020-06-23T15:18:00Z">
+        <w:pPrChange w:id="202" w:author="Scott Nicholas" w:date="2020-06-23T15:18:00Z">
           <w:pPr>
             <w:spacing w:after="240"/>
           </w:pPr>
@@ -4512,12 +4572,12 @@
       </w:pPr>
     </w:p>
     <w:sectPr>
-      <w:headerReference w:type="even" r:id="rId12"/>
-      <w:headerReference w:type="default" r:id="rId13"/>
-      <w:footerReference w:type="even" r:id="rId14"/>
-      <w:footerReference w:type="default" r:id="rId15"/>
-      <w:headerReference w:type="first" r:id="rId16"/>
-      <w:footerReference w:type="first" r:id="rId17"/>
+      <w:headerReference w:type="even" r:id="rId13"/>
+      <w:headerReference w:type="default" r:id="rId14"/>
+      <w:footerReference w:type="even" r:id="rId15"/>
+      <w:footerReference w:type="default" r:id="rId16"/>
+      <w:headerReference w:type="first" r:id="rId17"/>
+      <w:footerReference w:type="first" r:id="rId18"/>
       <w:pgSz w:w="12240" w:h="15840"/>
       <w:pgMar w:top="1440" w:right="1440" w:bottom="1440" w:left="1440" w:header="720" w:footer="720" w:gutter="0"/>
       <w:pgNumType w:start="1"/>
@@ -4529,7 +4589,7 @@
 
 <file path=word/comments.xml><?xml version="1.0" encoding="utf-8"?>
 <w:comments xmlns:wpc="http://schemas.microsoft.com/office/word/2010/wordprocessingCanvas" xmlns:cx="http://schemas.microsoft.com/office/drawing/2014/chartex" xmlns:cx1="http://schemas.microsoft.com/office/drawing/2015/9/8/chartex" xmlns:cx2="http://schemas.microsoft.com/office/drawing/2015/10/21/chartex" xmlns:cx3="http://schemas.microsoft.com/office/drawing/2016/5/9/chartex" xmlns:cx4="http://schemas.microsoft.com/office/drawing/2016/5/10/chartex" xmlns:cx5="http://schemas.microsoft.com/office/drawing/2016/5/11/chartex" xmlns:cx6="http://schemas.microsoft.com/office/drawing/2016/5/12/chartex" xmlns:cx7="http://schemas.microsoft.com/office/drawing/2016/5/13/chartex" xmlns:cx8="http://schemas.microsoft.com/office/drawing/2016/5/14/chartex" xmlns:mc="http://schemas.openxmlformats.org/markup-compatibility/2006" xmlns:aink="http://schemas.microsoft.com/office/drawing/2016/ink" xmlns:am3d="http://schemas.microsoft.com/office/drawing/2017/model3d" xmlns:o="urn:schemas-microsoft-com:office:office" xmlns:r="http://schemas.openxmlformats.org/officeDocument/2006/relationships" xmlns:m="http://schemas.openxmlformats.org/officeDocument/2006/math" xmlns:v="urn:schemas-microsoft-com:vml" xmlns:wp14="http://schemas.microsoft.com/office/word/2010/wordprocessingDrawing" xmlns:wp="http://schemas.openxmlformats.org/drawingml/2006/wordprocessingDrawing" xmlns:w10="urn:schemas-microsoft-com:office:word" xmlns:w="http://schemas.openxmlformats.org/wordprocessingml/2006/main" xmlns:w14="http://schemas.microsoft.com/office/word/2010/wordml" xmlns:w15="http://schemas.microsoft.com/office/word/2012/wordml" xmlns:w16cex="http://schemas.microsoft.com/office/word/2018/wordml/cex" xmlns:w16cid="http://schemas.microsoft.com/office/word/2016/wordml/cid" xmlns:w16="http://schemas.microsoft.com/office/word/2018/wordml" xmlns:w16se="http://schemas.microsoft.com/office/word/2015/wordml/symex" xmlns:wpg="http://schemas.microsoft.com/office/word/2010/wordprocessingGroup" xmlns:wpi="http://schemas.microsoft.com/office/word/2010/wordprocessingInk" xmlns:wne="http://schemas.microsoft.com/office/word/2006/wordml" xmlns:wps="http://schemas.microsoft.com/office/word/2010/wordprocessingShape" mc:Ignorable="w14 w15 w16se w16cid w16 w16cex wp14">
-  <w:comment w:id="0" w:author="Scott Nicholas" w:date="2020-03-26T14:40:00Z" w:initials="">
+  <w:comment w:id="2" w:author="Scott Nicholas" w:date="2020-03-26T14:40:00Z" w:initials="">
     <w:p>
       <w:pPr>
         <w:widowControl w:val="0"/>
@@ -4558,7 +4618,23 @@
       </w:r>
     </w:p>
   </w:comment>
-  <w:comment w:id="78" w:author="Scott Nicholas" w:date="2020-03-26T14:32:00Z" w:initials="">
+  <w:comment w:id="9" w:author="Dan Gisolfi" w:date="2020-06-25T11:32:00Z" w:initials="DG">
+    <w:p>
+      <w:pPr>
+        <w:pStyle w:val="CommentText"/>
+      </w:pPr>
+      <w:r>
+        <w:rPr>
+          <w:rStyle w:val="CommentReference"/>
+        </w:rPr>
+        <w:annotationRef/>
+      </w:r>
+      <w:r>
+        <w:t>LF Projects LLC?</w:t>
+      </w:r>
+    </w:p>
+  </w:comment>
+  <w:comment w:id="82" w:author="Scott Nicholas" w:date="2020-03-26T14:32:00Z" w:initials="">
     <w:p>
       <w:pPr>
         <w:widowControl w:val="0"/>
@@ -4587,7 +4663,7 @@
       </w:r>
     </w:p>
   </w:comment>
-  <w:comment w:id="190" w:author="Scott Nicholas" w:date="2020-03-26T14:43:00Z" w:initials="">
+  <w:comment w:id="194" w:author="Scott Nicholas" w:date="2020-03-26T14:43:00Z" w:initials="">
     <w:p>
       <w:pPr>
         <w:widowControl w:val="0"/>
@@ -4622,14 +4698,22 @@
 <file path=word/commentsExtended.xml><?xml version="1.0" encoding="utf-8"?>
 <w15:commentsEx xmlns:wpc="http://schemas.microsoft.com/office/word/2010/wordprocessingCanvas" xmlns:cx="http://schemas.microsoft.com/office/drawing/2014/chartex" xmlns:cx1="http://schemas.microsoft.com/office/drawing/2015/9/8/chartex" xmlns:cx2="http://schemas.microsoft.com/office/drawing/2015/10/21/chartex" xmlns:cx3="http://schemas.microsoft.com/office/drawing/2016/5/9/chartex" xmlns:cx4="http://schemas.microsoft.com/office/drawing/2016/5/10/chartex" xmlns:cx5="http://schemas.microsoft.com/office/drawing/2016/5/11/chartex" xmlns:cx6="http://schemas.microsoft.com/office/drawing/2016/5/12/chartex" xmlns:cx7="http://schemas.microsoft.com/office/drawing/2016/5/13/chartex" xmlns:cx8="http://schemas.microsoft.com/office/drawing/2016/5/14/chartex" xmlns:mc="http://schemas.openxmlformats.org/markup-compatibility/2006" xmlns:aink="http://schemas.microsoft.com/office/drawing/2016/ink" xmlns:am3d="http://schemas.microsoft.com/office/drawing/2017/model3d" xmlns:o="urn:schemas-microsoft-com:office:office" xmlns:r="http://schemas.openxmlformats.org/officeDocument/2006/relationships" xmlns:m="http://schemas.openxmlformats.org/officeDocument/2006/math" xmlns:v="urn:schemas-microsoft-com:vml" xmlns:wp14="http://schemas.microsoft.com/office/word/2010/wordprocessingDrawing" xmlns:wp="http://schemas.openxmlformats.org/drawingml/2006/wordprocessingDrawing" xmlns:w10="urn:schemas-microsoft-com:office:word" xmlns:w="http://schemas.openxmlformats.org/wordprocessingml/2006/main" xmlns:w14="http://schemas.microsoft.com/office/word/2010/wordml" xmlns:w15="http://schemas.microsoft.com/office/word/2012/wordml" xmlns:w16cex="http://schemas.microsoft.com/office/word/2018/wordml/cex" xmlns:w16cid="http://schemas.microsoft.com/office/word/2016/wordml/cid" xmlns:w16="http://schemas.microsoft.com/office/word/2018/wordml" xmlns:w16se="http://schemas.microsoft.com/office/word/2015/wordml/symex" xmlns:wpg="http://schemas.microsoft.com/office/word/2010/wordprocessingGroup" xmlns:wpi="http://schemas.microsoft.com/office/word/2010/wordprocessingInk" xmlns:wne="http://schemas.microsoft.com/office/word/2006/wordml" xmlns:wps="http://schemas.microsoft.com/office/word/2010/wordprocessingShape" mc:Ignorable="w14 w15 w16se w16cid w16 w16cex wp14">
   <w15:commentEx w15:paraId="00000053" w15:done="0"/>
+  <w15:commentEx w15:paraId="77C51BF9" w15:done="0"/>
   <w15:commentEx w15:paraId="00000054" w15:done="0"/>
   <w15:commentEx w15:paraId="00000050" w15:done="0"/>
 </w15:commentsEx>
 </file>
 
+<file path=word/commentsExtensible.xml><?xml version="1.0" encoding="utf-8"?>
+<w16cex:commentsExtensible xmlns:wpc="http://schemas.microsoft.com/office/word/2010/wordprocessingCanvas" xmlns:cx="http://schemas.microsoft.com/office/drawing/2014/chartex" xmlns:cx1="http://schemas.microsoft.com/office/drawing/2015/9/8/chartex" xmlns:cx2="http://schemas.microsoft.com/office/drawing/2015/10/21/chartex" xmlns:cx3="http://schemas.microsoft.com/office/drawing/2016/5/9/chartex" xmlns:cx4="http://schemas.microsoft.com/office/drawing/2016/5/10/chartex" xmlns:cx5="http://schemas.microsoft.com/office/drawing/2016/5/11/chartex" xmlns:cx6="http://schemas.microsoft.com/office/drawing/2016/5/12/chartex" xmlns:cx7="http://schemas.microsoft.com/office/drawing/2016/5/13/chartex" xmlns:cx8="http://schemas.microsoft.com/office/drawing/2016/5/14/chartex" xmlns:mc="http://schemas.openxmlformats.org/markup-compatibility/2006" xmlns:aink="http://schemas.microsoft.com/office/drawing/2016/ink" xmlns:am3d="http://schemas.microsoft.com/office/drawing/2017/model3d" xmlns:o="urn:schemas-microsoft-com:office:office" xmlns:r="http://schemas.openxmlformats.org/officeDocument/2006/relationships" xmlns:m="http://schemas.openxmlformats.org/officeDocument/2006/math" xmlns:v="urn:schemas-microsoft-com:vml" xmlns:wp14="http://schemas.microsoft.com/office/word/2010/wordprocessingDrawing" xmlns:wp="http://schemas.openxmlformats.org/drawingml/2006/wordprocessingDrawing" xmlns:w10="urn:schemas-microsoft-com:office:word" xmlns:w="http://schemas.openxmlformats.org/wordprocessingml/2006/main" xmlns:w14="http://schemas.microsoft.com/office/word/2010/wordml" xmlns:w15="http://schemas.microsoft.com/office/word/2012/wordml" xmlns:w16cex="http://schemas.microsoft.com/office/word/2018/wordml/cex" xmlns:w16cid="http://schemas.microsoft.com/office/word/2016/wordml/cid" xmlns:w16="http://schemas.microsoft.com/office/word/2018/wordml" xmlns:w16se="http://schemas.microsoft.com/office/word/2015/wordml/symex" xmlns:wpg="http://schemas.microsoft.com/office/word/2010/wordprocessingGroup" xmlns:wpi="http://schemas.microsoft.com/office/word/2010/wordprocessingInk" xmlns:wne="http://schemas.microsoft.com/office/word/2006/wordml" xmlns:wps="http://schemas.microsoft.com/office/word/2010/wordprocessingShape" mc:Ignorable="w14 w15 w16se w16cid w16 w16cex wp14">
+  <w16cex:commentExtensible w16cex:durableId="229F09CC" w16cex:dateUtc="2020-06-25T15:32:00Z"/>
+</w16cex:commentsExtensible>
+</file>
+
 <file path=word/commentsIds.xml><?xml version="1.0" encoding="utf-8"?>
 <w16cid:commentsIds xmlns:wpc="http://schemas.microsoft.com/office/word/2010/wordprocessingCanvas" xmlns:cx="http://schemas.microsoft.com/office/drawing/2014/chartex" xmlns:cx1="http://schemas.microsoft.com/office/drawing/2015/9/8/chartex" xmlns:cx2="http://schemas.microsoft.com/office/drawing/2015/10/21/chartex" xmlns:cx3="http://schemas.microsoft.com/office/drawing/2016/5/9/chartex" xmlns:cx4="http://schemas.microsoft.com/office/drawing/2016/5/10/chartex" xmlns:cx5="http://schemas.microsoft.com/office/drawing/2016/5/11/chartex" xmlns:cx6="http://schemas.microsoft.com/office/drawing/2016/5/12/chartex" xmlns:cx7="http://schemas.microsoft.com/office/drawing/2016/5/13/chartex" xmlns:cx8="http://schemas.microsoft.com/office/drawing/2016/5/14/chartex" xmlns:mc="http://schemas.openxmlformats.org/markup-compatibility/2006" xmlns:aink="http://schemas.microsoft.com/office/drawing/2016/ink" xmlns:am3d="http://schemas.microsoft.com/office/drawing/2017/model3d" xmlns:o="urn:schemas-microsoft-com:office:office" xmlns:r="http://schemas.openxmlformats.org/officeDocument/2006/relationships" xmlns:m="http://schemas.openxmlformats.org/officeDocument/2006/math" xmlns:v="urn:schemas-microsoft-com:vml" xmlns:wp14="http://schemas.microsoft.com/office/word/2010/wordprocessingDrawing" xmlns:wp="http://schemas.openxmlformats.org/drawingml/2006/wordprocessingDrawing" xmlns:w10="urn:schemas-microsoft-com:office:word" xmlns:w="http://schemas.openxmlformats.org/wordprocessingml/2006/main" xmlns:w14="http://schemas.microsoft.com/office/word/2010/wordml" xmlns:w15="http://schemas.microsoft.com/office/word/2012/wordml" xmlns:w16cex="http://schemas.microsoft.com/office/word/2018/wordml/cex" xmlns:w16cid="http://schemas.microsoft.com/office/word/2016/wordml/cid" xmlns:w16="http://schemas.microsoft.com/office/word/2018/wordml" xmlns:w16se="http://schemas.microsoft.com/office/word/2015/wordml/symex" xmlns:wpg="http://schemas.microsoft.com/office/word/2010/wordprocessingGroup" xmlns:wpi="http://schemas.microsoft.com/office/word/2010/wordprocessingInk" xmlns:wne="http://schemas.microsoft.com/office/word/2006/wordml" xmlns:wps="http://schemas.microsoft.com/office/word/2010/wordprocessingShape" mc:Ignorable="w14 w15 w16se w16cid w16 w16cex wp14">
   <w16cid:commentId w16cid:paraId="00000053" w16cid:durableId="224982B1"/>
+  <w16cid:commentId w16cid:paraId="77C51BF9" w16cid:durableId="229F09CC"/>
   <w16cid:commentId w16cid:paraId="00000054" w16cid:durableId="224982B2"/>
   <w16cid:commentId w16cid:paraId="00000050" w16cid:durableId="224982B5"/>
 </w16cid:commentsIds>
@@ -5004,11 +5088,11 @@
 
 <file path=word/people.xml><?xml version="1.0" encoding="utf-8"?>
 <w15:people xmlns:wpc="http://schemas.microsoft.com/office/word/2010/wordprocessingCanvas" xmlns:cx="http://schemas.microsoft.com/office/drawing/2014/chartex" xmlns:cx1="http://schemas.microsoft.com/office/drawing/2015/9/8/chartex" xmlns:cx2="http://schemas.microsoft.com/office/drawing/2015/10/21/chartex" xmlns:cx3="http://schemas.microsoft.com/office/drawing/2016/5/9/chartex" xmlns:cx4="http://schemas.microsoft.com/office/drawing/2016/5/10/chartex" xmlns:cx5="http://schemas.microsoft.com/office/drawing/2016/5/11/chartex" xmlns:cx6="http://schemas.microsoft.com/office/drawing/2016/5/12/chartex" xmlns:cx7="http://schemas.microsoft.com/office/drawing/2016/5/13/chartex" xmlns:cx8="http://schemas.microsoft.com/office/drawing/2016/5/14/chartex" xmlns:mc="http://schemas.openxmlformats.org/markup-compatibility/2006" xmlns:aink="http://schemas.microsoft.com/office/drawing/2016/ink" xmlns:am3d="http://schemas.microsoft.com/office/drawing/2017/model3d" xmlns:o="urn:schemas-microsoft-com:office:office" xmlns:r="http://schemas.openxmlformats.org/officeDocument/2006/relationships" xmlns:m="http://schemas.openxmlformats.org/officeDocument/2006/math" xmlns:v="urn:schemas-microsoft-com:vml" xmlns:wp14="http://schemas.microsoft.com/office/word/2010/wordprocessingDrawing" xmlns:wp="http://schemas.openxmlformats.org/drawingml/2006/wordprocessingDrawing" xmlns:w10="urn:schemas-microsoft-com:office:word" xmlns:w="http://schemas.openxmlformats.org/wordprocessingml/2006/main" xmlns:w14="http://schemas.microsoft.com/office/word/2010/wordml" xmlns:w15="http://schemas.microsoft.com/office/word/2012/wordml" xmlns:w16cex="http://schemas.microsoft.com/office/word/2018/wordml/cex" xmlns:w16cid="http://schemas.microsoft.com/office/word/2016/wordml/cid" xmlns:w16="http://schemas.microsoft.com/office/word/2018/wordml" xmlns:w16se="http://schemas.microsoft.com/office/word/2015/wordml/symex" xmlns:wpg="http://schemas.microsoft.com/office/word/2010/wordprocessingGroup" xmlns:wpi="http://schemas.microsoft.com/office/word/2010/wordprocessingInk" xmlns:wne="http://schemas.microsoft.com/office/word/2006/wordml" xmlns:wps="http://schemas.microsoft.com/office/word/2010/wordprocessingShape" mc:Ignorable="w14 w15 w16se w16cid w16 w16cex wp14">
+  <w15:person w15:author="Dan Gisolfi">
+    <w15:presenceInfo w15:providerId="AD" w15:userId="S::gisolfi@us.ibm.com::b4588520-6f55-4fc7-8fac-95011a8f9274"/>
+  </w15:person>
   <w15:person w15:author="Scott Nicholas">
     <w15:presenceInfo w15:providerId="Windows Live" w15:userId="a1bd431825865a62"/>
-  </w15:person>
-  <w15:person w15:author="Dan Gisolfi">
-    <w15:presenceInfo w15:providerId="AD" w15:userId="S::gisolfi@us.ibm.com::b4588520-6f55-4fc7-8fac-95011a8f9274"/>
   </w15:person>
 </w15:people>
 </file>

</xml_diff>